<commit_message>
Se actualiza contenido del documento
Se actualiza contenido del documento, se organizan segmentos
</commit_message>
<xml_diff>
--- a/Repositorio/Sprint2_Equipo_TheLastCodeDevs.docx
+++ b/Repositorio/Sprint2_Equipo_TheLastCodeDevs.docx
@@ -677,7 +677,16 @@
                                         <w:sz w:val="72"/>
                                         <w:szCs w:val="72"/>
                                       </w:rPr>
-                                      <w:t>segundo</w:t>
+                                      <w:t>S</w:t>
+                                    </w:r>
+                                    <w:r>
+                                      <w:rPr>
+                                        <w:rFonts w:asciiTheme="majorHAnsi" w:eastAsiaTheme="majorEastAsia" w:hAnsiTheme="majorHAnsi" w:cstheme="majorBidi"/>
+                                        <w:color w:val="4472C4" w:themeColor="accent1"/>
+                                        <w:sz w:val="72"/>
+                                        <w:szCs w:val="72"/>
+                                      </w:rPr>
+                                      <w:t>egundo</w:t>
                                     </w:r>
                                     <w:r>
                                       <w:rPr>
@@ -900,7 +909,16 @@
                                   <w:sz w:val="72"/>
                                   <w:szCs w:val="72"/>
                                 </w:rPr>
-                                <w:t>segundo</w:t>
+                                <w:t>S</w:t>
+                              </w:r>
+                              <w:r>
+                                <w:rPr>
+                                  <w:rFonts w:asciiTheme="majorHAnsi" w:eastAsiaTheme="majorEastAsia" w:hAnsiTheme="majorHAnsi" w:cstheme="majorBidi"/>
+                                  <w:color w:val="4472C4" w:themeColor="accent1"/>
+                                  <w:sz w:val="72"/>
+                                  <w:szCs w:val="72"/>
+                                </w:rPr>
+                                <w:t>egundo</w:t>
                               </w:r>
                               <w:r>
                                 <w:rPr>
@@ -1139,28 +1157,12 @@
                                   </w:sdtPr>
                                   <w:sdtEndPr/>
                                   <w:sdtContent>
-                                    <w:proofErr w:type="spellStart"/>
                                     <w:r>
                                       <w:rPr>
                                         <w:color w:val="44546A" w:themeColor="text2"/>
                                       </w:rPr>
-                                      <w:t>Maria</w:t>
+                                      <w:t>Maria Del Carmen Sandoval Rodriguez</w:t>
                                     </w:r>
-                                    <w:proofErr w:type="spellEnd"/>
-                                    <w:r>
-                                      <w:rPr>
-                                        <w:color w:val="44546A" w:themeColor="text2"/>
-                                      </w:rPr>
-                                      <w:t xml:space="preserve"> Del Carmen Sandoval </w:t>
-                                    </w:r>
-                                    <w:proofErr w:type="spellStart"/>
-                                    <w:r>
-                                      <w:rPr>
-                                        <w:color w:val="44546A" w:themeColor="text2"/>
-                                      </w:rPr>
-                                      <w:t>Rodriguez</w:t>
-                                    </w:r>
-                                    <w:proofErr w:type="spellEnd"/>
                                   </w:sdtContent>
                                 </w:sdt>
                               </w:p>
@@ -1203,21 +1205,7 @@
                                   <w:rPr>
                                     <w:color w:val="44546A" w:themeColor="text2"/>
                                   </w:rPr>
-                                  <w:t xml:space="preserve">Jessy Adrián </w:t>
-                                </w:r>
-                                <w:proofErr w:type="spellStart"/>
-                                <w:r>
-                                  <w:rPr>
-                                    <w:color w:val="44546A" w:themeColor="text2"/>
-                                  </w:rPr>
-                                  <w:t>Argoty</w:t>
-                                </w:r>
-                                <w:proofErr w:type="spellEnd"/>
-                                <w:r>
-                                  <w:rPr>
-                                    <w:color w:val="44546A" w:themeColor="text2"/>
-                                  </w:rPr>
-                                  <w:t xml:space="preserve"> Rosero</w:t>
+                                  <w:t>Jessy Adrián Argoty Rosero</w:t>
                                 </w:r>
                               </w:p>
                               <w:p>
@@ -1449,7 +1437,8 @@
           <w:ilvl w:val="0"/>
           <w:numId w:val="1"/>
         </w:numPr>
-        <w:jc w:val="center"/>
+        <w:spacing w:line="360" w:lineRule="auto"/>
+        <w:jc w:val="both"/>
         <w:rPr>
           <w:rFonts w:ascii="Arial" w:hAnsi="Arial" w:cs="Arial"/>
           <w:b/>
@@ -1473,6 +1462,8 @@
     </w:p>
     <w:p>
       <w:pPr>
+        <w:spacing w:line="360" w:lineRule="auto"/>
+        <w:jc w:val="both"/>
         <w:rPr>
           <w:rFonts w:ascii="Arial" w:hAnsi="Arial" w:cs="Arial"/>
           <w:noProof/>
@@ -1495,32 +1486,25 @@
         <w:pStyle w:val="Prrafodelista"/>
         <w:numPr>
           <w:ilvl w:val="0"/>
-          <w:numId w:val="3"/>
+          <w:numId w:val="12"/>
         </w:numPr>
-        <w:rPr>
-          <w:rFonts w:ascii="Arial" w:hAnsi="Arial" w:cs="Arial"/>
-          <w:noProof/>
-          <w:sz w:val="24"/>
-          <w:szCs w:val="24"/>
-        </w:rPr>
-      </w:pPr>
-      <w:r>
-        <w:rPr>
-          <w:rFonts w:ascii="Arial" w:hAnsi="Arial" w:cs="Arial"/>
-          <w:noProof/>
-          <w:sz w:val="24"/>
-          <w:szCs w:val="24"/>
-        </w:rPr>
-        <w:t xml:space="preserve">Desarrollador: </w:t>
-      </w:r>
-      <w:r>
-        <w:rPr>
-          <w:rFonts w:ascii="Arial" w:hAnsi="Arial" w:cs="Arial"/>
-          <w:noProof/>
-          <w:sz w:val="24"/>
-          <w:szCs w:val="24"/>
-        </w:rPr>
-        <w:t>Maria Del Carmen Sandoval Rodriguez</w:t>
+        <w:spacing w:line="360" w:lineRule="auto"/>
+        <w:jc w:val="both"/>
+        <w:rPr>
+          <w:rFonts w:ascii="Arial" w:hAnsi="Arial" w:cs="Arial"/>
+          <w:noProof/>
+          <w:sz w:val="24"/>
+          <w:szCs w:val="24"/>
+        </w:rPr>
+      </w:pPr>
+      <w:r>
+        <w:rPr>
+          <w:rFonts w:ascii="Arial" w:hAnsi="Arial" w:cs="Arial"/>
+          <w:noProof/>
+          <w:sz w:val="24"/>
+          <w:szCs w:val="24"/>
+        </w:rPr>
+        <w:t>Desarrollador: Jose Fernando Hurtado Restrepo</w:t>
       </w:r>
     </w:p>
     <w:p>
@@ -1528,32 +1512,25 @@
         <w:pStyle w:val="Prrafodelista"/>
         <w:numPr>
           <w:ilvl w:val="0"/>
-          <w:numId w:val="3"/>
+          <w:numId w:val="12"/>
         </w:numPr>
-        <w:rPr>
-          <w:rFonts w:ascii="Arial" w:hAnsi="Arial" w:cs="Arial"/>
-          <w:noProof/>
-          <w:sz w:val="24"/>
-          <w:szCs w:val="24"/>
-        </w:rPr>
-      </w:pPr>
-      <w:r>
-        <w:rPr>
-          <w:rFonts w:ascii="Arial" w:hAnsi="Arial" w:cs="Arial"/>
-          <w:noProof/>
-          <w:sz w:val="24"/>
-          <w:szCs w:val="24"/>
-        </w:rPr>
-        <w:t xml:space="preserve">Analista: </w:t>
-      </w:r>
-      <w:r>
-        <w:rPr>
-          <w:rFonts w:ascii="Arial" w:hAnsi="Arial" w:cs="Arial"/>
-          <w:noProof/>
-          <w:sz w:val="24"/>
-          <w:szCs w:val="24"/>
-        </w:rPr>
-        <w:t>Jose Fernando Hurtado Restrepo</w:t>
+        <w:spacing w:line="360" w:lineRule="auto"/>
+        <w:jc w:val="both"/>
+        <w:rPr>
+          <w:rFonts w:ascii="Arial" w:hAnsi="Arial" w:cs="Arial"/>
+          <w:noProof/>
+          <w:sz w:val="24"/>
+          <w:szCs w:val="24"/>
+        </w:rPr>
+      </w:pPr>
+      <w:r>
+        <w:rPr>
+          <w:rFonts w:ascii="Arial" w:hAnsi="Arial" w:cs="Arial"/>
+          <w:noProof/>
+          <w:sz w:val="24"/>
+          <w:szCs w:val="24"/>
+        </w:rPr>
+        <w:t>Analista: Juan Pablo Martínez León</w:t>
       </w:r>
     </w:p>
     <w:p>
@@ -1561,32 +1538,27 @@
         <w:pStyle w:val="Prrafodelista"/>
         <w:numPr>
           <w:ilvl w:val="0"/>
-          <w:numId w:val="3"/>
+          <w:numId w:val="12"/>
         </w:numPr>
-        <w:rPr>
-          <w:rFonts w:ascii="Arial" w:hAnsi="Arial" w:cs="Arial"/>
-          <w:noProof/>
-          <w:sz w:val="24"/>
-          <w:szCs w:val="24"/>
-        </w:rPr>
-      </w:pPr>
-      <w:r>
-        <w:rPr>
-          <w:rFonts w:ascii="Arial" w:hAnsi="Arial" w:cs="Arial"/>
-          <w:noProof/>
-          <w:sz w:val="24"/>
-          <w:szCs w:val="24"/>
-        </w:rPr>
-        <w:t xml:space="preserve">Product Owner: </w:t>
-      </w:r>
-      <w:r>
-        <w:rPr>
-          <w:rFonts w:ascii="Arial" w:hAnsi="Arial" w:cs="Arial"/>
-          <w:noProof/>
-          <w:sz w:val="24"/>
-          <w:szCs w:val="24"/>
-        </w:rPr>
-        <w:t>Juan Pablo Martínez León</w:t>
+        <w:spacing w:line="360" w:lineRule="auto"/>
+        <w:jc w:val="both"/>
+        <w:rPr>
+          <w:rFonts w:ascii="Arial" w:hAnsi="Arial" w:cs="Arial"/>
+          <w:noProof/>
+          <w:sz w:val="24"/>
+          <w:szCs w:val="24"/>
+          <w:lang w:val="en-US"/>
+        </w:rPr>
+      </w:pPr>
+      <w:r>
+        <w:rPr>
+          <w:rFonts w:ascii="Arial" w:hAnsi="Arial" w:cs="Arial"/>
+          <w:noProof/>
+          <w:sz w:val="24"/>
+          <w:szCs w:val="24"/>
+          <w:lang w:val="en-US"/>
+        </w:rPr>
+        <w:t>Product Owner: Jessy Adrián Argoty Rosero</w:t>
       </w:r>
     </w:p>
     <w:p>
@@ -1594,32 +1566,25 @@
         <w:pStyle w:val="Prrafodelista"/>
         <w:numPr>
           <w:ilvl w:val="0"/>
-          <w:numId w:val="3"/>
+          <w:numId w:val="12"/>
         </w:numPr>
-        <w:rPr>
-          <w:rFonts w:ascii="Arial" w:hAnsi="Arial" w:cs="Arial"/>
-          <w:noProof/>
-          <w:sz w:val="24"/>
-          <w:szCs w:val="24"/>
-        </w:rPr>
-      </w:pPr>
-      <w:r>
-        <w:rPr>
-          <w:rFonts w:ascii="Arial" w:hAnsi="Arial" w:cs="Arial"/>
-          <w:noProof/>
-          <w:sz w:val="24"/>
-          <w:szCs w:val="24"/>
-        </w:rPr>
-        <w:t xml:space="preserve">Administrador de BD: </w:t>
-      </w:r>
-      <w:r>
-        <w:rPr>
-          <w:rFonts w:ascii="Arial" w:hAnsi="Arial" w:cs="Arial"/>
-          <w:noProof/>
-          <w:sz w:val="24"/>
-          <w:szCs w:val="24"/>
-        </w:rPr>
-        <w:t>Jessy Adrián Argoty Rosero</w:t>
+        <w:spacing w:line="360" w:lineRule="auto"/>
+        <w:jc w:val="both"/>
+        <w:rPr>
+          <w:rFonts w:ascii="Arial" w:hAnsi="Arial" w:cs="Arial"/>
+          <w:noProof/>
+          <w:sz w:val="24"/>
+          <w:szCs w:val="24"/>
+        </w:rPr>
+      </w:pPr>
+      <w:r>
+        <w:rPr>
+          <w:rFonts w:ascii="Arial" w:hAnsi="Arial" w:cs="Arial"/>
+          <w:noProof/>
+          <w:sz w:val="24"/>
+          <w:szCs w:val="24"/>
+        </w:rPr>
+        <w:t>Administrador de BD: Hermes Andrés Valecillos Contreras</w:t>
       </w:r>
     </w:p>
     <w:p>
@@ -1627,61 +1592,100 @@
         <w:pStyle w:val="Prrafodelista"/>
         <w:numPr>
           <w:ilvl w:val="0"/>
-          <w:numId w:val="3"/>
+          <w:numId w:val="12"/>
         </w:numPr>
-        <w:rPr>
-          <w:rFonts w:ascii="Arial" w:hAnsi="Arial" w:cs="Arial"/>
-          <w:noProof/>
-          <w:sz w:val="24"/>
-          <w:szCs w:val="24"/>
-        </w:rPr>
-      </w:pPr>
-      <w:r>
-        <w:rPr>
-          <w:rFonts w:ascii="Arial" w:hAnsi="Arial" w:cs="Arial"/>
-          <w:noProof/>
-          <w:sz w:val="24"/>
-          <w:szCs w:val="24"/>
-        </w:rPr>
-        <w:t xml:space="preserve">Scrum Master: </w:t>
-      </w:r>
-      <w:r>
-        <w:rPr>
-          <w:rFonts w:ascii="Arial" w:hAnsi="Arial" w:cs="Arial"/>
-          <w:noProof/>
-          <w:sz w:val="24"/>
-          <w:szCs w:val="24"/>
-        </w:rPr>
-        <w:t>Hermes Andrés Valecillos Contreras</w:t>
+        <w:spacing w:line="360" w:lineRule="auto"/>
+        <w:jc w:val="both"/>
+        <w:rPr>
+          <w:rFonts w:ascii="Arial" w:hAnsi="Arial" w:cs="Arial"/>
+          <w:noProof/>
+          <w:sz w:val="24"/>
+          <w:szCs w:val="24"/>
+        </w:rPr>
+      </w:pPr>
+      <w:r>
+        <w:rPr>
+          <w:rFonts w:ascii="Arial" w:hAnsi="Arial" w:cs="Arial"/>
+          <w:noProof/>
+          <w:sz w:val="24"/>
+          <w:szCs w:val="24"/>
+        </w:rPr>
+        <w:t>Scrum Master: Maria Del Carmen Sandoval Rodriguez</w:t>
       </w:r>
     </w:p>
     <w:p>
       <w:pPr>
-        <w:rPr>
-          <w:rFonts w:ascii="Arial" w:hAnsi="Arial" w:cs="Arial"/>
-          <w:noProof/>
-          <w:sz w:val="24"/>
-          <w:szCs w:val="24"/>
-        </w:rPr>
-      </w:pPr>
-    </w:p>
-    <w:p>
-      <w:pPr>
-        <w:rPr>
-          <w:rFonts w:ascii="Arial" w:hAnsi="Arial" w:cs="Arial"/>
-          <w:noProof/>
-          <w:sz w:val="24"/>
-          <w:szCs w:val="24"/>
-        </w:rPr>
-      </w:pPr>
-      <w:r>
-        <w:rPr>
-          <w:rFonts w:ascii="Arial" w:hAnsi="Arial" w:cs="Arial"/>
-          <w:noProof/>
-          <w:sz w:val="24"/>
-          <w:szCs w:val="24"/>
-        </w:rPr>
-        <w:t>Posterior a la creación del equipo de trabajo el scrum master definió el calendario de actividades y ceremonias tal como se contempla a continuación:</w:t>
+        <w:spacing w:line="360" w:lineRule="auto"/>
+        <w:jc w:val="both"/>
+        <w:rPr>
+          <w:rFonts w:ascii="Arial" w:hAnsi="Arial" w:cs="Arial"/>
+          <w:noProof/>
+          <w:sz w:val="24"/>
+          <w:szCs w:val="24"/>
+        </w:rPr>
+      </w:pPr>
+      <w:r>
+        <w:rPr>
+          <w:rFonts w:ascii="Arial" w:hAnsi="Arial" w:cs="Arial"/>
+          <w:noProof/>
+          <w:sz w:val="24"/>
+          <w:szCs w:val="24"/>
+        </w:rPr>
+        <w:t xml:space="preserve">Posterior a la </w:t>
+      </w:r>
+      <w:r>
+        <w:rPr>
+          <w:rFonts w:ascii="Arial" w:hAnsi="Arial" w:cs="Arial"/>
+          <w:noProof/>
+          <w:sz w:val="24"/>
+          <w:szCs w:val="24"/>
+        </w:rPr>
+        <w:t xml:space="preserve">asignación de los nuevos roles para cada uno de los integrantes </w:t>
+      </w:r>
+      <w:r>
+        <w:rPr>
+          <w:rFonts w:ascii="Arial" w:hAnsi="Arial" w:cs="Arial"/>
+          <w:noProof/>
+          <w:sz w:val="24"/>
+          <w:szCs w:val="24"/>
+        </w:rPr>
+        <w:t>del equipo de trabajo</w:t>
+      </w:r>
+      <w:r>
+        <w:rPr>
+          <w:rFonts w:ascii="Arial" w:hAnsi="Arial" w:cs="Arial"/>
+          <w:noProof/>
+          <w:sz w:val="24"/>
+          <w:szCs w:val="24"/>
+        </w:rPr>
+        <w:t>,</w:t>
+      </w:r>
+      <w:r>
+        <w:rPr>
+          <w:rFonts w:ascii="Arial" w:hAnsi="Arial" w:cs="Arial"/>
+          <w:noProof/>
+          <w:sz w:val="24"/>
+          <w:szCs w:val="24"/>
+        </w:rPr>
+        <w:t xml:space="preserve"> el scrum master definió el calendario de actividades y ceremonias </w:t>
+      </w:r>
+      <w:r>
+        <w:rPr>
+          <w:rFonts w:ascii="Arial" w:hAnsi="Arial" w:cs="Arial"/>
+          <w:noProof/>
+          <w:sz w:val="24"/>
+          <w:szCs w:val="24"/>
+        </w:rPr>
+        <w:t xml:space="preserve">para este sprint, </w:t>
+      </w:r>
+      <w:r>
+        <w:rPr>
+          <w:rFonts w:ascii="Arial" w:hAnsi="Arial" w:cs="Arial"/>
+          <w:noProof/>
+          <w:sz w:val="24"/>
+          <w:szCs w:val="24"/>
+        </w:rPr>
+        <w:t>tal como se contempla a continuación:</w:t>
       </w:r>
     </w:p>
     <w:p>
@@ -1691,6 +1695,8 @@
           <w:ilvl w:val="0"/>
           <w:numId w:val="4"/>
         </w:numPr>
+        <w:spacing w:line="360" w:lineRule="auto"/>
+        <w:jc w:val="both"/>
         <w:rPr>
           <w:rFonts w:ascii="Arial" w:hAnsi="Arial" w:cs="Arial"/>
           <w:noProof/>
@@ -1707,7 +1713,27 @@
           <w:szCs w:val="24"/>
           <w:lang w:val="en-US"/>
         </w:rPr>
-        <w:t>1ª ceremonia: Sprint Planning: 16 de septiembre</w:t>
+        <w:t xml:space="preserve">1ª ceremonia: Sprint Planning: </w:t>
+      </w:r>
+      <w:r>
+        <w:rPr>
+          <w:rFonts w:ascii="Arial" w:hAnsi="Arial" w:cs="Arial"/>
+          <w:noProof/>
+          <w:sz w:val="24"/>
+          <w:szCs w:val="24"/>
+          <w:lang w:val="en-US"/>
+        </w:rPr>
+        <w:t>21</w:t>
+      </w:r>
+      <w:r>
+        <w:rPr>
+          <w:rFonts w:ascii="Arial" w:hAnsi="Arial" w:cs="Arial"/>
+          <w:noProof/>
+          <w:sz w:val="24"/>
+          <w:szCs w:val="24"/>
+          <w:lang w:val="en-US"/>
+        </w:rPr>
+        <w:t xml:space="preserve"> de septiembre</w:t>
       </w:r>
     </w:p>
     <w:p>
@@ -1717,6 +1743,8 @@
           <w:ilvl w:val="0"/>
           <w:numId w:val="4"/>
         </w:numPr>
+        <w:spacing w:line="360" w:lineRule="auto"/>
+        <w:jc w:val="both"/>
         <w:rPr>
           <w:rFonts w:ascii="Arial" w:hAnsi="Arial" w:cs="Arial"/>
           <w:noProof/>
@@ -1743,6 +1771,8 @@
           <w:ilvl w:val="1"/>
           <w:numId w:val="4"/>
         </w:numPr>
+        <w:spacing w:line="360" w:lineRule="auto"/>
+        <w:jc w:val="both"/>
         <w:rPr>
           <w:rFonts w:ascii="Arial" w:hAnsi="Arial" w:cs="Arial"/>
           <w:noProof/>
@@ -1759,7 +1789,17 @@
           <w:szCs w:val="24"/>
           <w:lang w:val="en-US"/>
         </w:rPr>
-        <w:t>16 de septiembre</w:t>
+        <w:t>21</w:t>
+      </w:r>
+      <w:r>
+        <w:rPr>
+          <w:rFonts w:ascii="Arial" w:hAnsi="Arial" w:cs="Arial"/>
+          <w:noProof/>
+          <w:sz w:val="24"/>
+          <w:szCs w:val="24"/>
+          <w:lang w:val="en-US"/>
+        </w:rPr>
+        <w:t xml:space="preserve"> de septiembre</w:t>
       </w:r>
     </w:p>
     <w:p>
@@ -1769,6 +1809,8 @@
           <w:ilvl w:val="1"/>
           <w:numId w:val="4"/>
         </w:numPr>
+        <w:spacing w:line="360" w:lineRule="auto"/>
+        <w:jc w:val="both"/>
         <w:rPr>
           <w:rFonts w:ascii="Arial" w:hAnsi="Arial" w:cs="Arial"/>
           <w:noProof/>
@@ -1785,17 +1827,7 @@
           <w:szCs w:val="24"/>
           <w:lang w:val="en-US"/>
         </w:rPr>
-        <w:t>1</w:t>
-      </w:r>
-      <w:r>
-        <w:rPr>
-          <w:rFonts w:ascii="Arial" w:hAnsi="Arial" w:cs="Arial"/>
-          <w:noProof/>
-          <w:sz w:val="24"/>
-          <w:szCs w:val="24"/>
-          <w:lang w:val="en-US"/>
-        </w:rPr>
-        <w:t>7</w:t>
+        <w:t>22</w:t>
       </w:r>
       <w:r>
         <w:rPr>
@@ -1815,6 +1847,8 @@
           <w:ilvl w:val="1"/>
           <w:numId w:val="4"/>
         </w:numPr>
+        <w:spacing w:line="360" w:lineRule="auto"/>
+        <w:jc w:val="both"/>
         <w:rPr>
           <w:rFonts w:ascii="Arial" w:hAnsi="Arial" w:cs="Arial"/>
           <w:noProof/>
@@ -1831,7 +1865,7 @@
           <w:szCs w:val="24"/>
           <w:lang w:val="en-US"/>
         </w:rPr>
-        <w:t>18</w:t>
+        <w:t>23</w:t>
       </w:r>
       <w:r>
         <w:rPr>
@@ -1842,6 +1876,150 @@
           <w:lang w:val="en-US"/>
         </w:rPr>
         <w:t xml:space="preserve"> de septiembre</w:t>
+      </w:r>
+    </w:p>
+    <w:p>
+      <w:pPr>
+        <w:pStyle w:val="Prrafodelista"/>
+        <w:numPr>
+          <w:ilvl w:val="1"/>
+          <w:numId w:val="4"/>
+        </w:numPr>
+        <w:spacing w:line="360" w:lineRule="auto"/>
+        <w:jc w:val="both"/>
+        <w:rPr>
+          <w:rFonts w:ascii="Arial" w:hAnsi="Arial" w:cs="Arial"/>
+          <w:noProof/>
+          <w:sz w:val="24"/>
+          <w:szCs w:val="24"/>
+          <w:lang w:val="en-US"/>
+        </w:rPr>
+      </w:pPr>
+      <w:r>
+        <w:rPr>
+          <w:rFonts w:ascii="Arial" w:hAnsi="Arial" w:cs="Arial"/>
+          <w:noProof/>
+          <w:sz w:val="24"/>
+          <w:szCs w:val="24"/>
+          <w:lang w:val="en-US"/>
+        </w:rPr>
+        <w:t>2</w:t>
+      </w:r>
+      <w:r>
+        <w:rPr>
+          <w:rFonts w:ascii="Arial" w:hAnsi="Arial" w:cs="Arial"/>
+          <w:noProof/>
+          <w:sz w:val="24"/>
+          <w:szCs w:val="24"/>
+          <w:lang w:val="en-US"/>
+        </w:rPr>
+        <w:t>8</w:t>
+      </w:r>
+      <w:r>
+        <w:rPr>
+          <w:rFonts w:ascii="Arial" w:hAnsi="Arial" w:cs="Arial"/>
+          <w:noProof/>
+          <w:sz w:val="24"/>
+          <w:szCs w:val="24"/>
+          <w:lang w:val="en-US"/>
+        </w:rPr>
+        <w:t xml:space="preserve"> de septiembre</w:t>
+      </w:r>
+    </w:p>
+    <w:p>
+      <w:pPr>
+        <w:pStyle w:val="Prrafodelista"/>
+        <w:numPr>
+          <w:ilvl w:val="1"/>
+          <w:numId w:val="4"/>
+        </w:numPr>
+        <w:spacing w:line="360" w:lineRule="auto"/>
+        <w:jc w:val="both"/>
+        <w:rPr>
+          <w:rFonts w:ascii="Arial" w:hAnsi="Arial" w:cs="Arial"/>
+          <w:noProof/>
+          <w:sz w:val="24"/>
+          <w:szCs w:val="24"/>
+          <w:lang w:val="en-US"/>
+        </w:rPr>
+      </w:pPr>
+      <w:r>
+        <w:rPr>
+          <w:rFonts w:ascii="Arial" w:hAnsi="Arial" w:cs="Arial"/>
+          <w:noProof/>
+          <w:sz w:val="24"/>
+          <w:szCs w:val="24"/>
+          <w:lang w:val="en-US"/>
+        </w:rPr>
+        <w:t>2</w:t>
+      </w:r>
+      <w:r>
+        <w:rPr>
+          <w:rFonts w:ascii="Arial" w:hAnsi="Arial" w:cs="Arial"/>
+          <w:noProof/>
+          <w:sz w:val="24"/>
+          <w:szCs w:val="24"/>
+          <w:lang w:val="en-US"/>
+        </w:rPr>
+        <w:t>9</w:t>
+      </w:r>
+      <w:r>
+        <w:rPr>
+          <w:rFonts w:ascii="Arial" w:hAnsi="Arial" w:cs="Arial"/>
+          <w:noProof/>
+          <w:sz w:val="24"/>
+          <w:szCs w:val="24"/>
+          <w:lang w:val="en-US"/>
+        </w:rPr>
+        <w:t xml:space="preserve"> de septiembre</w:t>
+      </w:r>
+    </w:p>
+    <w:p>
+      <w:pPr>
+        <w:pStyle w:val="Prrafodelista"/>
+        <w:numPr>
+          <w:ilvl w:val="1"/>
+          <w:numId w:val="4"/>
+        </w:numPr>
+        <w:spacing w:line="360" w:lineRule="auto"/>
+        <w:jc w:val="both"/>
+        <w:rPr>
+          <w:rFonts w:ascii="Arial" w:hAnsi="Arial" w:cs="Arial"/>
+          <w:noProof/>
+          <w:sz w:val="24"/>
+          <w:szCs w:val="24"/>
+          <w:lang w:val="en-US"/>
+        </w:rPr>
+      </w:pPr>
+      <w:r>
+        <w:rPr>
+          <w:rFonts w:ascii="Arial" w:hAnsi="Arial" w:cs="Arial"/>
+          <w:noProof/>
+          <w:sz w:val="24"/>
+          <w:szCs w:val="24"/>
+          <w:lang w:val="en-US"/>
+        </w:rPr>
+        <w:t>02</w:t>
+      </w:r>
+      <w:r>
+        <w:rPr>
+          <w:rFonts w:ascii="Arial" w:hAnsi="Arial" w:cs="Arial"/>
+          <w:noProof/>
+          <w:sz w:val="24"/>
+          <w:szCs w:val="24"/>
+          <w:lang w:val="en-US"/>
+        </w:rPr>
+        <w:t xml:space="preserve"> de </w:t>
+      </w:r>
+      <w:r>
+        <w:rPr>
+          <w:rFonts w:ascii="Arial" w:hAnsi="Arial" w:cs="Arial"/>
+          <w:noProof/>
+          <w:sz w:val="24"/>
+          <w:szCs w:val="24"/>
+          <w:lang w:val="en-US"/>
+        </w:rPr>
+        <w:t>octubre</w:t>
       </w:r>
     </w:p>
     <w:p>
@@ -1851,6 +2029,8 @@
           <w:ilvl w:val="0"/>
           <w:numId w:val="4"/>
         </w:numPr>
+        <w:spacing w:line="360" w:lineRule="auto"/>
+        <w:jc w:val="both"/>
         <w:rPr>
           <w:rFonts w:ascii="Arial" w:hAnsi="Arial" w:cs="Arial"/>
           <w:noProof/>
@@ -1867,7 +2047,7 @@
           <w:szCs w:val="24"/>
           <w:lang w:val="en-US"/>
         </w:rPr>
-        <w:t>3ª ceremonia: Sprint Review</w:t>
+        <w:t xml:space="preserve">3ª ceremonia: Sprint Review: </w:t>
       </w:r>
       <w:r>
         <w:rPr>
@@ -1877,78 +2057,13 @@
           <w:szCs w:val="24"/>
           <w:lang w:val="en-US"/>
         </w:rPr>
-        <w:t xml:space="preserve">: </w:t>
-      </w:r>
-      <w:r>
-        <w:rPr>
-          <w:rFonts w:ascii="Arial" w:hAnsi="Arial" w:cs="Arial"/>
-          <w:noProof/>
-          <w:sz w:val="24"/>
-          <w:szCs w:val="24"/>
-          <w:lang w:val="en-US"/>
-        </w:rPr>
-        <w:t>16 de septiembre</w:t>
+        <w:t>29 de septiembre</w:t>
       </w:r>
     </w:p>
     <w:p>
       <w:pPr>
-        <w:rPr>
-          <w:rFonts w:ascii="Arial" w:hAnsi="Arial" w:cs="Arial"/>
-          <w:noProof/>
-          <w:sz w:val="24"/>
-          <w:szCs w:val="24"/>
-          <w:lang w:val="en-US"/>
-        </w:rPr>
-      </w:pPr>
-    </w:p>
-    <w:p>
-      <w:pPr>
-        <w:rPr>
-          <w:rFonts w:ascii="Arial" w:hAnsi="Arial" w:cs="Arial"/>
-          <w:noProof/>
-          <w:sz w:val="24"/>
-          <w:szCs w:val="24"/>
-        </w:rPr>
-      </w:pPr>
-      <w:r>
-        <w:rPr>
-          <w:rFonts w:ascii="Arial" w:hAnsi="Arial" w:cs="Arial"/>
-          <w:noProof/>
-          <w:sz w:val="24"/>
-          <w:szCs w:val="24"/>
-        </w:rPr>
-        <w:t xml:space="preserve">Una </w:t>
-      </w:r>
-      <w:r>
-        <w:rPr>
-          <w:rFonts w:ascii="Arial" w:hAnsi="Arial" w:cs="Arial"/>
-          <w:noProof/>
-          <w:sz w:val="24"/>
-          <w:szCs w:val="24"/>
-        </w:rPr>
-        <w:t>v</w:t>
-      </w:r>
-      <w:r>
-        <w:rPr>
-          <w:rFonts w:ascii="Arial" w:hAnsi="Arial" w:cs="Arial"/>
-          <w:noProof/>
-          <w:sz w:val="24"/>
-          <w:szCs w:val="24"/>
-        </w:rPr>
-        <w:t>ez definido el c</w:t>
-      </w:r>
-      <w:r>
-        <w:rPr>
-          <w:rFonts w:ascii="Arial" w:hAnsi="Arial" w:cs="Arial"/>
-          <w:noProof/>
-          <w:sz w:val="24"/>
-          <w:szCs w:val="24"/>
-        </w:rPr>
-        <w:t>alendario de ceremonias se procede a crear el repositorio para el trabajo colectivo:</w:t>
-      </w:r>
-    </w:p>
-    <w:p>
-      <w:pPr>
+        <w:spacing w:line="360" w:lineRule="auto"/>
+        <w:jc w:val="both"/>
         <w:rPr>
           <w:rFonts w:ascii="Arial" w:hAnsi="Arial" w:cs="Arial"/>
           <w:noProof/>
@@ -1973,6 +2088,8 @@
           <w:ilvl w:val="0"/>
           <w:numId w:val="5"/>
         </w:numPr>
+        <w:spacing w:line="360" w:lineRule="auto"/>
+        <w:jc w:val="both"/>
         <w:rPr>
           <w:rFonts w:ascii="Arial" w:hAnsi="Arial" w:cs="Arial"/>
           <w:noProof/>
@@ -1988,20 +2105,22 @@
           <w:szCs w:val="24"/>
         </w:rPr>
         <w:lastRenderedPageBreak/>
-        <w:t xml:space="preserve">Se crea </w:t>
-      </w:r>
-      <w:r>
-        <w:rPr>
-          <w:rFonts w:ascii="Arial" w:hAnsi="Arial" w:cs="Arial"/>
-          <w:noProof/>
-          <w:sz w:val="24"/>
-          <w:szCs w:val="24"/>
-        </w:rPr>
-        <w:t>la interfaz de registro de ventas</w:t>
+        <w:t xml:space="preserve">Se crea la interfaz de </w:t>
+      </w:r>
+      <w:r>
+        <w:rPr>
+          <w:rFonts w:ascii="Arial" w:hAnsi="Arial" w:cs="Arial"/>
+          <w:noProof/>
+          <w:sz w:val="24"/>
+          <w:szCs w:val="24"/>
+        </w:rPr>
+        <w:t>Gestión de ingreso al sistema</w:t>
       </w:r>
     </w:p>
     <w:p>
       <w:pPr>
+        <w:spacing w:line="360" w:lineRule="auto"/>
+        <w:jc w:val="both"/>
         <w:rPr>
           <w:rFonts w:ascii="Arial" w:hAnsi="Arial" w:cs="Arial"/>
           <w:noProof/>
@@ -2014,10 +2133,10 @@
           <w:noProof/>
         </w:rPr>
         <w:drawing>
-          <wp:inline distT="0" distB="0" distL="0" distR="0" wp14:anchorId="3242B087" wp14:editId="4F00C94F">
-            <wp:extent cx="5612130" cy="3155315"/>
-            <wp:effectExtent l="0" t="0" r="7620" b="6985"/>
-            <wp:docPr id="4" name="Imagen 4"/>
+          <wp:inline distT="0" distB="0" distL="0" distR="0" wp14:anchorId="14518011" wp14:editId="6FEBB92C">
+            <wp:extent cx="5612130" cy="2817495"/>
+            <wp:effectExtent l="0" t="0" r="7620" b="1905"/>
+            <wp:docPr id="6" name="Imagen 6" descr="Interfaz de usuario gráfica&#10;&#10;Descripción generada automáticamente"/>
             <wp:cNvGraphicFramePr>
               <a:graphicFrameLocks xmlns:a="http://schemas.openxmlformats.org/drawingml/2006/main" noChangeAspect="1"/>
             </wp:cNvGraphicFramePr>
@@ -2025,11 +2144,254 @@
               <a:graphicData uri="http://schemas.openxmlformats.org/drawingml/2006/picture">
                 <pic:pic xmlns:pic="http://schemas.openxmlformats.org/drawingml/2006/picture">
                   <pic:nvPicPr>
-                    <pic:cNvPr id="1" name=""/>
+                    <pic:cNvPr id="6" name="Imagen 6" descr="Interfaz de usuario gráfica&#10;&#10;Descripción generada automáticamente"/>
+                    <pic:cNvPicPr>
+                      <a:picLocks noChangeAspect="1" noChangeArrowheads="1"/>
+                    </pic:cNvPicPr>
+                  </pic:nvPicPr>
+                  <pic:blipFill>
+                    <a:blip r:embed="rId8" cstate="print">
+                      <a:extLst>
+                        <a:ext uri="{28A0092B-C50C-407E-A947-70E740481C1C}">
+                          <a14:useLocalDpi xmlns:a14="http://schemas.microsoft.com/office/drawing/2010/main" val="0"/>
+                        </a:ext>
+                      </a:extLst>
+                    </a:blip>
+                    <a:srcRect/>
+                    <a:stretch>
+                      <a:fillRect/>
+                    </a:stretch>
+                  </pic:blipFill>
+                  <pic:spPr bwMode="auto">
+                    <a:xfrm>
+                      <a:off x="0" y="0"/>
+                      <a:ext cx="5612130" cy="2817495"/>
+                    </a:xfrm>
+                    <a:prstGeom prst="rect">
+                      <a:avLst/>
+                    </a:prstGeom>
+                    <a:noFill/>
+                    <a:ln>
+                      <a:noFill/>
+                    </a:ln>
+                  </pic:spPr>
+                </pic:pic>
+              </a:graphicData>
+            </a:graphic>
+          </wp:inline>
+        </w:drawing>
+      </w:r>
+    </w:p>
+    <w:p>
+      <w:pPr>
+        <w:spacing w:line="360" w:lineRule="auto"/>
+        <w:jc w:val="both"/>
+        <w:rPr>
+          <w:rFonts w:ascii="Arial" w:hAnsi="Arial" w:cs="Arial"/>
+          <w:noProof/>
+          <w:sz w:val="24"/>
+          <w:szCs w:val="24"/>
+        </w:rPr>
+      </w:pPr>
+    </w:p>
+    <w:p>
+      <w:pPr>
+        <w:pStyle w:val="Prrafodelista"/>
+        <w:numPr>
+          <w:ilvl w:val="0"/>
+          <w:numId w:val="5"/>
+        </w:numPr>
+        <w:spacing w:line="360" w:lineRule="auto"/>
+        <w:jc w:val="both"/>
+        <w:rPr>
+          <w:rFonts w:ascii="Arial" w:hAnsi="Arial" w:cs="Arial"/>
+          <w:noProof/>
+          <w:sz w:val="24"/>
+          <w:szCs w:val="24"/>
+        </w:rPr>
+      </w:pPr>
+      <w:r>
+        <w:rPr>
+          <w:rFonts w:ascii="Arial" w:hAnsi="Arial" w:cs="Arial"/>
+          <w:noProof/>
+          <w:sz w:val="24"/>
+          <w:szCs w:val="24"/>
+        </w:rPr>
+        <w:t>Se crea la interfaz de Registro de los productos</w:t>
+      </w:r>
+    </w:p>
+    <w:p>
+      <w:pPr>
+        <w:spacing w:line="360" w:lineRule="auto"/>
+        <w:jc w:val="both"/>
+        <w:rPr>
+          <w:rFonts w:ascii="Arial" w:hAnsi="Arial" w:cs="Arial"/>
+          <w:noProof/>
+          <w:sz w:val="24"/>
+          <w:szCs w:val="24"/>
+        </w:rPr>
+      </w:pPr>
+    </w:p>
+    <w:p>
+      <w:pPr>
+        <w:spacing w:line="360" w:lineRule="auto"/>
+        <w:jc w:val="both"/>
+        <w:rPr>
+          <w:rFonts w:ascii="Arial" w:hAnsi="Arial" w:cs="Arial"/>
+          <w:noProof/>
+          <w:sz w:val="24"/>
+          <w:szCs w:val="24"/>
+        </w:rPr>
+      </w:pPr>
+    </w:p>
+    <w:p>
+      <w:pPr>
+        <w:spacing w:line="360" w:lineRule="auto"/>
+        <w:jc w:val="both"/>
+        <w:rPr>
+          <w:rFonts w:ascii="Arial" w:hAnsi="Arial" w:cs="Arial"/>
+          <w:noProof/>
+          <w:sz w:val="24"/>
+          <w:szCs w:val="24"/>
+        </w:rPr>
+      </w:pPr>
+      <w:r>
+        <w:rPr>
+          <w:rFonts w:ascii="Arial" w:hAnsi="Arial" w:cs="Arial"/>
+          <w:noProof/>
+          <w:sz w:val="24"/>
+          <w:szCs w:val="24"/>
+        </w:rPr>
+        <w:br w:type="page"/>
+      </w:r>
+    </w:p>
+    <w:p>
+      <w:pPr>
+        <w:pStyle w:val="Prrafodelista"/>
+        <w:numPr>
+          <w:ilvl w:val="0"/>
+          <w:numId w:val="5"/>
+        </w:numPr>
+        <w:spacing w:line="360" w:lineRule="auto"/>
+        <w:jc w:val="both"/>
+        <w:rPr>
+          <w:rFonts w:ascii="Arial" w:hAnsi="Arial" w:cs="Arial"/>
+          <w:noProof/>
+          <w:sz w:val="24"/>
+          <w:szCs w:val="24"/>
+        </w:rPr>
+      </w:pPr>
+      <w:r>
+        <w:rPr>
+          <w:rFonts w:ascii="Arial" w:hAnsi="Arial" w:cs="Arial"/>
+          <w:noProof/>
+          <w:sz w:val="24"/>
+          <w:szCs w:val="24"/>
+        </w:rPr>
+        <w:lastRenderedPageBreak/>
+        <w:t>Se crea la interfaz de</w:t>
+      </w:r>
+      <w:r>
+        <w:rPr>
+          <w:rFonts w:ascii="Arial" w:hAnsi="Arial" w:cs="Arial"/>
+          <w:noProof/>
+          <w:sz w:val="24"/>
+          <w:szCs w:val="24"/>
+        </w:rPr>
+        <w:t xml:space="preserve"> </w:t>
+      </w:r>
+      <w:r>
+        <w:rPr>
+          <w:rFonts w:ascii="Arial" w:hAnsi="Arial" w:cs="Arial"/>
+          <w:noProof/>
+          <w:sz w:val="24"/>
+          <w:szCs w:val="24"/>
+        </w:rPr>
+        <w:t xml:space="preserve">Maestro de productos </w:t>
+      </w:r>
+    </w:p>
+    <w:p>
+      <w:pPr>
+        <w:spacing w:line="360" w:lineRule="auto"/>
+        <w:jc w:val="both"/>
+        <w:rPr>
+          <w:rFonts w:ascii="Arial" w:hAnsi="Arial" w:cs="Arial"/>
+          <w:noProof/>
+          <w:sz w:val="24"/>
+          <w:szCs w:val="24"/>
+        </w:rPr>
+      </w:pPr>
+    </w:p>
+    <w:p>
+      <w:pPr>
+        <w:spacing w:line="360" w:lineRule="auto"/>
+        <w:jc w:val="both"/>
+        <w:rPr>
+          <w:rFonts w:ascii="Arial" w:hAnsi="Arial" w:cs="Arial"/>
+          <w:noProof/>
+          <w:sz w:val="24"/>
+          <w:szCs w:val="24"/>
+        </w:rPr>
+      </w:pPr>
+    </w:p>
+    <w:p>
+      <w:pPr>
+        <w:pStyle w:val="Prrafodelista"/>
+        <w:numPr>
+          <w:ilvl w:val="0"/>
+          <w:numId w:val="5"/>
+        </w:numPr>
+        <w:spacing w:line="360" w:lineRule="auto"/>
+        <w:jc w:val="both"/>
+        <w:rPr>
+          <w:rFonts w:ascii="Arial" w:hAnsi="Arial" w:cs="Arial"/>
+          <w:noProof/>
+          <w:sz w:val="24"/>
+          <w:szCs w:val="24"/>
+        </w:rPr>
+      </w:pPr>
+      <w:r>
+        <w:rPr>
+          <w:rFonts w:ascii="Arial" w:hAnsi="Arial" w:cs="Arial"/>
+          <w:noProof/>
+          <w:sz w:val="24"/>
+          <w:szCs w:val="24"/>
+        </w:rPr>
+        <w:t>Se crea la interfaz de registro de ventas</w:t>
+      </w:r>
+    </w:p>
+    <w:p>
+      <w:pPr>
+        <w:spacing w:line="360" w:lineRule="auto"/>
+        <w:jc w:val="both"/>
+        <w:rPr>
+          <w:rFonts w:ascii="Arial" w:hAnsi="Arial" w:cs="Arial"/>
+          <w:noProof/>
+          <w:sz w:val="24"/>
+          <w:szCs w:val="24"/>
+        </w:rPr>
+      </w:pPr>
+      <w:r>
+        <w:rPr>
+          <w:noProof/>
+        </w:rPr>
+        <w:drawing>
+          <wp:inline distT="0" distB="0" distL="0" distR="0" wp14:anchorId="59D36113" wp14:editId="1D3FF776">
+            <wp:extent cx="5612130" cy="3155315"/>
+            <wp:effectExtent l="0" t="0" r="7620" b="6985"/>
+            <wp:docPr id="4" name="Imagen 4" descr="Captura de pantalla de computadora&#10;&#10;Descripción generada automáticamente"/>
+            <wp:cNvGraphicFramePr>
+              <a:graphicFrameLocks xmlns:a="http://schemas.openxmlformats.org/drawingml/2006/main" noChangeAspect="1"/>
+            </wp:cNvGraphicFramePr>
+            <a:graphic xmlns:a="http://schemas.openxmlformats.org/drawingml/2006/main">
+              <a:graphicData uri="http://schemas.openxmlformats.org/drawingml/2006/picture">
+                <pic:pic xmlns:pic="http://schemas.openxmlformats.org/drawingml/2006/picture">
+                  <pic:nvPicPr>
+                    <pic:cNvPr id="4" name="Imagen 4" descr="Captura de pantalla de computadora&#10;&#10;Descripción generada automáticamente"/>
                     <pic:cNvPicPr/>
                   </pic:nvPicPr>
                   <pic:blipFill>
-                    <a:blip r:embed="rId8"/>
+                    <a:blip r:embed="rId9"/>
                     <a:stretch>
                       <a:fillRect/>
                     </a:stretch>
@@ -2052,13 +2414,36 @@
     </w:p>
     <w:p>
       <w:pPr>
-        <w:rPr>
-          <w:rFonts w:ascii="Arial" w:hAnsi="Arial" w:cs="Arial"/>
-          <w:noProof/>
-          <w:sz w:val="24"/>
-          <w:szCs w:val="24"/>
-        </w:rPr>
-      </w:pPr>
+        <w:spacing w:line="360" w:lineRule="auto"/>
+        <w:jc w:val="both"/>
+        <w:rPr>
+          <w:rFonts w:ascii="Arial" w:hAnsi="Arial" w:cs="Arial"/>
+          <w:noProof/>
+          <w:sz w:val="24"/>
+          <w:szCs w:val="24"/>
+        </w:rPr>
+      </w:pPr>
+    </w:p>
+    <w:p>
+      <w:pPr>
+        <w:spacing w:line="360" w:lineRule="auto"/>
+        <w:jc w:val="both"/>
+        <w:rPr>
+          <w:rFonts w:ascii="Arial" w:hAnsi="Arial" w:cs="Arial"/>
+          <w:noProof/>
+          <w:sz w:val="24"/>
+          <w:szCs w:val="24"/>
+        </w:rPr>
+      </w:pPr>
+      <w:r>
+        <w:rPr>
+          <w:rFonts w:ascii="Arial" w:hAnsi="Arial" w:cs="Arial"/>
+          <w:noProof/>
+          <w:sz w:val="24"/>
+          <w:szCs w:val="24"/>
+        </w:rPr>
+        <w:br w:type="page"/>
+      </w:r>
     </w:p>
     <w:p>
       <w:pPr>
@@ -2067,128 +2452,65 @@
           <w:ilvl w:val="0"/>
           <w:numId w:val="5"/>
         </w:numPr>
-        <w:rPr>
-          <w:rFonts w:ascii="Arial" w:hAnsi="Arial" w:cs="Arial"/>
-          <w:noProof/>
-          <w:sz w:val="24"/>
-          <w:szCs w:val="24"/>
-        </w:rPr>
-      </w:pPr>
-      <w:r>
-        <w:rPr>
-          <w:rFonts w:ascii="Arial" w:hAnsi="Arial" w:cs="Arial"/>
-          <w:noProof/>
-          <w:sz w:val="24"/>
-          <w:szCs w:val="24"/>
-        </w:rPr>
-        <w:t>Se crean las ramas development y release</w:t>
+        <w:spacing w:line="360" w:lineRule="auto"/>
+        <w:jc w:val="both"/>
+        <w:rPr>
+          <w:rFonts w:ascii="Arial" w:hAnsi="Arial" w:cs="Arial"/>
+          <w:noProof/>
+          <w:sz w:val="24"/>
+          <w:szCs w:val="24"/>
+        </w:rPr>
+      </w:pPr>
+      <w:r>
+        <w:rPr>
+          <w:rFonts w:ascii="Arial" w:hAnsi="Arial" w:cs="Arial"/>
+          <w:noProof/>
+          <w:sz w:val="24"/>
+          <w:szCs w:val="24"/>
+        </w:rPr>
+        <w:lastRenderedPageBreak/>
+        <w:t xml:space="preserve">Se crea la interfaz de </w:t>
+      </w:r>
+      <w:r>
+        <w:rPr>
+          <w:rFonts w:ascii="Arial" w:hAnsi="Arial" w:cs="Arial"/>
+          <w:noProof/>
+          <w:sz w:val="24"/>
+          <w:szCs w:val="24"/>
+        </w:rPr>
+        <w:t>maestro de usuarios</w:t>
       </w:r>
     </w:p>
     <w:p>
       <w:pPr>
-        <w:rPr>
-          <w:rFonts w:ascii="Arial" w:hAnsi="Arial" w:cs="Arial"/>
-          <w:noProof/>
-          <w:sz w:val="24"/>
-          <w:szCs w:val="24"/>
-        </w:rPr>
-      </w:pPr>
-      <w:r>
-        <w:rPr>
-          <w:noProof/>
-          <w:lang w:val="es-ES" w:eastAsia="es-ES"/>
-        </w:rPr>
-        <w:drawing>
-          <wp:inline distT="0" distB="0" distL="0" distR="0" wp14:anchorId="676AB850" wp14:editId="62170D85">
-            <wp:extent cx="5612130" cy="2049145"/>
-            <wp:effectExtent l="0" t="0" r="7620" b="8255"/>
-            <wp:docPr id="13" name="Imagen 13" descr="Una captura de pantalla de una computadora&#10;&#10;Descripción generada automáticamente"/>
-            <wp:cNvGraphicFramePr>
-              <a:graphicFrameLocks xmlns:a="http://schemas.openxmlformats.org/drawingml/2006/main" noChangeAspect="1"/>
-            </wp:cNvGraphicFramePr>
-            <a:graphic xmlns:a="http://schemas.openxmlformats.org/drawingml/2006/main">
-              <a:graphicData uri="http://schemas.openxmlformats.org/drawingml/2006/picture">
-                <pic:pic xmlns:pic="http://schemas.openxmlformats.org/drawingml/2006/picture">
-                  <pic:nvPicPr>
-                    <pic:cNvPr id="13" name="Imagen 13" descr="Una captura de pantalla de una computadora&#10;&#10;Descripción generada automáticamente"/>
-                    <pic:cNvPicPr/>
-                  </pic:nvPicPr>
-                  <pic:blipFill>
-                    <a:blip r:embed="rId9"/>
-                    <a:stretch>
-                      <a:fillRect/>
-                    </a:stretch>
-                  </pic:blipFill>
-                  <pic:spPr>
-                    <a:xfrm>
-                      <a:off x="0" y="0"/>
-                      <a:ext cx="5612130" cy="2049145"/>
-                    </a:xfrm>
-                    <a:prstGeom prst="rect">
-                      <a:avLst/>
-                    </a:prstGeom>
-                  </pic:spPr>
-                </pic:pic>
-              </a:graphicData>
-            </a:graphic>
-          </wp:inline>
-        </w:drawing>
-      </w:r>
+        <w:spacing w:line="360" w:lineRule="auto"/>
+        <w:ind w:left="360"/>
+        <w:jc w:val="both"/>
+        <w:rPr>
+          <w:rFonts w:ascii="Arial" w:hAnsi="Arial" w:cs="Arial"/>
+          <w:noProof/>
+          <w:sz w:val="24"/>
+          <w:szCs w:val="24"/>
+        </w:rPr>
+      </w:pPr>
     </w:p>
     <w:p>
       <w:pPr>
-        <w:rPr>
-          <w:rFonts w:ascii="Arial" w:hAnsi="Arial" w:cs="Arial"/>
-          <w:noProof/>
-          <w:sz w:val="24"/>
-          <w:szCs w:val="24"/>
-        </w:rPr>
-      </w:pPr>
-      <w:r>
-        <w:rPr>
-          <w:noProof/>
-          <w:lang w:val="es-ES" w:eastAsia="es-ES"/>
-        </w:rPr>
-        <w:lastRenderedPageBreak/>
-        <w:drawing>
-          <wp:inline distT="0" distB="0" distL="0" distR="0" wp14:anchorId="2F791092" wp14:editId="10270EE9">
-            <wp:extent cx="5624623" cy="1962699"/>
-            <wp:effectExtent l="0" t="0" r="0" b="0"/>
-            <wp:docPr id="14" name="Imagen 14" descr="Interfaz de usuario gráfica, Aplicación&#10;&#10;Descripción generada automáticamente"/>
-            <wp:cNvGraphicFramePr>
-              <a:graphicFrameLocks xmlns:a="http://schemas.openxmlformats.org/drawingml/2006/main" noChangeAspect="1"/>
-            </wp:cNvGraphicFramePr>
-            <a:graphic xmlns:a="http://schemas.openxmlformats.org/drawingml/2006/main">
-              <a:graphicData uri="http://schemas.openxmlformats.org/drawingml/2006/picture">
-                <pic:pic xmlns:pic="http://schemas.openxmlformats.org/drawingml/2006/picture">
-                  <pic:nvPicPr>
-                    <pic:cNvPr id="14" name="Imagen 14" descr="Interfaz de usuario gráfica, Aplicación&#10;&#10;Descripción generada automáticamente"/>
-                    <pic:cNvPicPr/>
-                  </pic:nvPicPr>
-                  <pic:blipFill>
-                    <a:blip r:embed="rId10"/>
-                    <a:stretch>
-                      <a:fillRect/>
-                    </a:stretch>
-                  </pic:blipFill>
-                  <pic:spPr>
-                    <a:xfrm>
-                      <a:off x="0" y="0"/>
-                      <a:ext cx="5668114" cy="1977875"/>
-                    </a:xfrm>
-                    <a:prstGeom prst="rect">
-                      <a:avLst/>
-                    </a:prstGeom>
-                  </pic:spPr>
-                </pic:pic>
-              </a:graphicData>
-            </a:graphic>
-          </wp:inline>
-        </w:drawing>
-      </w:r>
+        <w:spacing w:line="360" w:lineRule="auto"/>
+        <w:ind w:left="360"/>
+        <w:jc w:val="both"/>
+        <w:rPr>
+          <w:rFonts w:ascii="Arial" w:hAnsi="Arial" w:cs="Arial"/>
+          <w:noProof/>
+          <w:sz w:val="24"/>
+          <w:szCs w:val="24"/>
+        </w:rPr>
+      </w:pPr>
     </w:p>
     <w:p>
       <w:pPr>
+        <w:spacing w:line="360" w:lineRule="auto"/>
+        <w:jc w:val="both"/>
         <w:rPr>
           <w:rFonts w:ascii="Arial" w:hAnsi="Arial" w:cs="Arial"/>
           <w:noProof/>
@@ -2199,6 +2521,8 @@
     </w:p>
     <w:p>
       <w:pPr>
+        <w:spacing w:line="360" w:lineRule="auto"/>
+        <w:jc w:val="both"/>
         <w:rPr>
           <w:rFonts w:ascii="Arial" w:hAnsi="Arial" w:cs="Arial"/>
           <w:noProof/>
@@ -2209,388 +2533,8 @@
     </w:p>
     <w:p>
       <w:pPr>
-        <w:rPr>
-          <w:rFonts w:ascii="Arial" w:hAnsi="Arial" w:cs="Arial"/>
-          <w:noProof/>
-          <w:sz w:val="24"/>
-          <w:szCs w:val="24"/>
-        </w:rPr>
-      </w:pPr>
-    </w:p>
-    <w:p>
-      <w:pPr>
-        <w:rPr>
-          <w:rFonts w:ascii="Arial" w:hAnsi="Arial" w:cs="Arial"/>
-          <w:noProof/>
-          <w:sz w:val="24"/>
-          <w:szCs w:val="24"/>
-        </w:rPr>
-      </w:pPr>
-    </w:p>
-    <w:p>
-      <w:pPr>
-        <w:rPr>
-          <w:rFonts w:ascii="Arial" w:hAnsi="Arial" w:cs="Arial"/>
-          <w:noProof/>
-          <w:sz w:val="24"/>
-          <w:szCs w:val="24"/>
-        </w:rPr>
-      </w:pPr>
-    </w:p>
-    <w:p>
-      <w:pPr>
-        <w:rPr>
-          <w:rFonts w:ascii="Arial" w:hAnsi="Arial" w:cs="Arial"/>
-          <w:noProof/>
-          <w:sz w:val="24"/>
-          <w:szCs w:val="24"/>
-        </w:rPr>
-      </w:pPr>
-    </w:p>
-    <w:p>
-      <w:pPr>
-        <w:rPr>
-          <w:rFonts w:ascii="Arial" w:hAnsi="Arial" w:cs="Arial"/>
-          <w:noProof/>
-          <w:sz w:val="24"/>
-          <w:szCs w:val="24"/>
-        </w:rPr>
-      </w:pPr>
-    </w:p>
-    <w:p>
-      <w:pPr>
-        <w:rPr>
-          <w:rFonts w:ascii="Arial" w:hAnsi="Arial" w:cs="Arial"/>
-          <w:noProof/>
-          <w:sz w:val="24"/>
-          <w:szCs w:val="24"/>
-        </w:rPr>
-      </w:pPr>
-    </w:p>
-    <w:p>
-      <w:pPr>
-        <w:rPr>
-          <w:rFonts w:ascii="Arial" w:hAnsi="Arial" w:cs="Arial"/>
-          <w:noProof/>
-          <w:sz w:val="24"/>
-          <w:szCs w:val="24"/>
-        </w:rPr>
-      </w:pPr>
-    </w:p>
-    <w:p>
-      <w:pPr>
-        <w:rPr>
-          <w:rFonts w:ascii="Arial" w:hAnsi="Arial" w:cs="Arial"/>
-          <w:noProof/>
-          <w:sz w:val="24"/>
-          <w:szCs w:val="24"/>
-        </w:rPr>
-      </w:pPr>
-    </w:p>
-    <w:p>
-      <w:pPr>
-        <w:rPr>
-          <w:rFonts w:ascii="Arial" w:hAnsi="Arial" w:cs="Arial"/>
-          <w:noProof/>
-          <w:sz w:val="24"/>
-          <w:szCs w:val="24"/>
-        </w:rPr>
-      </w:pPr>
-    </w:p>
-    <w:p>
-      <w:pPr>
-        <w:pStyle w:val="Prrafodelista"/>
-        <w:numPr>
-          <w:ilvl w:val="0"/>
-          <w:numId w:val="5"/>
-        </w:numPr>
-        <w:rPr>
-          <w:rFonts w:ascii="Arial" w:hAnsi="Arial" w:cs="Arial"/>
-          <w:noProof/>
-          <w:sz w:val="24"/>
-          <w:szCs w:val="24"/>
-        </w:rPr>
-      </w:pPr>
-      <w:r>
-        <w:rPr>
-          <w:rFonts w:ascii="Arial" w:hAnsi="Arial" w:cs="Arial"/>
-          <w:noProof/>
-          <w:sz w:val="24"/>
-          <w:szCs w:val="24"/>
-        </w:rPr>
-        <w:t xml:space="preserve">Se crea primer archivo para trabajo colaborativo </w:t>
-      </w:r>
-    </w:p>
-    <w:p>
-      <w:pPr>
-        <w:rPr>
-          <w:rFonts w:ascii="Arial" w:hAnsi="Arial" w:cs="Arial"/>
-          <w:noProof/>
-          <w:sz w:val="24"/>
-          <w:szCs w:val="24"/>
-        </w:rPr>
-      </w:pPr>
-      <w:r>
-        <w:rPr>
-          <w:noProof/>
-          <w:lang w:val="es-ES" w:eastAsia="es-ES"/>
-        </w:rPr>
-        <w:lastRenderedPageBreak/>
-        <w:drawing>
-          <wp:inline distT="0" distB="0" distL="0" distR="0" wp14:anchorId="44D0F5BD" wp14:editId="3A7A5043">
-            <wp:extent cx="5550195" cy="4157309"/>
-            <wp:effectExtent l="0" t="0" r="0" b="0"/>
-            <wp:docPr id="2" name="Imagen 2" descr="Interfaz de usuario gráfica, Texto, Aplicación, Correo electrónico&#10;&#10;Descripción generada automáticamente"/>
-            <wp:cNvGraphicFramePr>
-              <a:graphicFrameLocks xmlns:a="http://schemas.openxmlformats.org/drawingml/2006/main" noChangeAspect="1"/>
-            </wp:cNvGraphicFramePr>
-            <a:graphic xmlns:a="http://schemas.openxmlformats.org/drawingml/2006/main">
-              <a:graphicData uri="http://schemas.openxmlformats.org/drawingml/2006/picture">
-                <pic:pic xmlns:pic="http://schemas.openxmlformats.org/drawingml/2006/picture">
-                  <pic:nvPicPr>
-                    <pic:cNvPr id="2" name="Imagen 2" descr="Interfaz de usuario gráfica, Texto, Aplicación, Correo electrónico&#10;&#10;Descripción generada automáticamente"/>
-                    <pic:cNvPicPr/>
-                  </pic:nvPicPr>
-                  <pic:blipFill>
-                    <a:blip r:embed="rId11"/>
-                    <a:stretch>
-                      <a:fillRect/>
-                    </a:stretch>
-                  </pic:blipFill>
-                  <pic:spPr>
-                    <a:xfrm>
-                      <a:off x="0" y="0"/>
-                      <a:ext cx="5614881" cy="4205761"/>
-                    </a:xfrm>
-                    <a:prstGeom prst="rect">
-                      <a:avLst/>
-                    </a:prstGeom>
-                  </pic:spPr>
-                </pic:pic>
-              </a:graphicData>
-            </a:graphic>
-          </wp:inline>
-        </w:drawing>
-      </w:r>
-    </w:p>
-    <w:p>
-      <w:pPr>
-        <w:rPr>
-          <w:rFonts w:ascii="Arial" w:hAnsi="Arial" w:cs="Arial"/>
-          <w:noProof/>
-          <w:sz w:val="24"/>
-          <w:szCs w:val="24"/>
-        </w:rPr>
-      </w:pPr>
-      <w:r>
-        <w:rPr>
-          <w:noProof/>
-          <w:lang w:val="es-ES" w:eastAsia="es-ES"/>
-        </w:rPr>
-        <w:drawing>
-          <wp:inline distT="0" distB="0" distL="0" distR="0" wp14:anchorId="1A49CBD1" wp14:editId="3EE0447F">
-            <wp:extent cx="5612130" cy="1528397"/>
-            <wp:effectExtent l="0" t="0" r="0" b="0"/>
-            <wp:docPr id="3" name="Imagen 3" descr="Interfaz de usuario gráfica, Texto, Aplicación, Correo electrónico&#10;&#10;Descripción generada automáticamente"/>
-            <wp:cNvGraphicFramePr>
-              <a:graphicFrameLocks xmlns:a="http://schemas.openxmlformats.org/drawingml/2006/main" noChangeAspect="1"/>
-            </wp:cNvGraphicFramePr>
-            <a:graphic xmlns:a="http://schemas.openxmlformats.org/drawingml/2006/main">
-              <a:graphicData uri="http://schemas.openxmlformats.org/drawingml/2006/picture">
-                <pic:pic xmlns:pic="http://schemas.openxmlformats.org/drawingml/2006/picture">
-                  <pic:nvPicPr>
-                    <pic:cNvPr id="3" name="Imagen 3" descr="Interfaz de usuario gráfica, Texto, Aplicación, Correo electrónico&#10;&#10;Descripción generada automáticamente"/>
-                    <pic:cNvPicPr/>
-                  </pic:nvPicPr>
-                  <pic:blipFill rotWithShape="1">
-                    <a:blip r:embed="rId12">
-                      <a:extLst>
-                        <a:ext uri="{28A0092B-C50C-407E-A947-70E740481C1C}">
-                          <a14:useLocalDpi xmlns:a14="http://schemas.microsoft.com/office/drawing/2010/main" val="0"/>
-                        </a:ext>
-                      </a:extLst>
-                    </a:blip>
-                    <a:srcRect t="63855"/>
-                    <a:stretch/>
-                  </pic:blipFill>
-                  <pic:spPr bwMode="auto">
-                    <a:xfrm>
-                      <a:off x="0" y="0"/>
-                      <a:ext cx="5612130" cy="1528397"/>
-                    </a:xfrm>
-                    <a:prstGeom prst="rect">
-                      <a:avLst/>
-                    </a:prstGeom>
-                    <a:ln>
-                      <a:noFill/>
-                    </a:ln>
-                    <a:extLst>
-                      <a:ext uri="{53640926-AAD7-44D8-BBD7-CCE9431645EC}">
-                        <a14:shadowObscured xmlns:a14="http://schemas.microsoft.com/office/drawing/2010/main"/>
-                      </a:ext>
-                    </a:extLst>
-                  </pic:spPr>
-                </pic:pic>
-              </a:graphicData>
-            </a:graphic>
-          </wp:inline>
-        </w:drawing>
-      </w:r>
-      <w:r>
-        <w:rPr>
-          <w:rFonts w:ascii="Arial" w:hAnsi="Arial" w:cs="Arial"/>
-          <w:noProof/>
-          <w:sz w:val="24"/>
-          <w:szCs w:val="24"/>
-        </w:rPr>
-        <w:br w:type="textWrapping" w:clear="all"/>
-      </w:r>
-    </w:p>
-    <w:p>
-      <w:pPr>
-        <w:rPr>
-          <w:rFonts w:ascii="Arial" w:hAnsi="Arial" w:cs="Arial"/>
-          <w:noProof/>
-          <w:sz w:val="24"/>
-          <w:szCs w:val="24"/>
-        </w:rPr>
-      </w:pPr>
-    </w:p>
-    <w:p>
-      <w:pPr>
-        <w:rPr>
-          <w:rFonts w:ascii="Arial" w:hAnsi="Arial" w:cs="Arial"/>
-          <w:noProof/>
-          <w:sz w:val="24"/>
-          <w:szCs w:val="24"/>
-        </w:rPr>
-      </w:pPr>
-    </w:p>
-    <w:p>
-      <w:pPr>
-        <w:rPr>
-          <w:rFonts w:ascii="Arial" w:hAnsi="Arial" w:cs="Arial"/>
-          <w:noProof/>
-          <w:sz w:val="24"/>
-          <w:szCs w:val="24"/>
-        </w:rPr>
-      </w:pPr>
-    </w:p>
-    <w:p>
-      <w:pPr>
-        <w:rPr>
-          <w:rFonts w:ascii="Arial" w:hAnsi="Arial" w:cs="Arial"/>
-          <w:noProof/>
-          <w:sz w:val="24"/>
-          <w:szCs w:val="24"/>
-        </w:rPr>
-      </w:pPr>
-    </w:p>
-    <w:p>
-      <w:pPr>
-        <w:rPr>
-          <w:rFonts w:ascii="Arial" w:hAnsi="Arial" w:cs="Arial"/>
-          <w:noProof/>
-          <w:sz w:val="24"/>
-          <w:szCs w:val="24"/>
-        </w:rPr>
-      </w:pPr>
-    </w:p>
-    <w:p>
-      <w:pPr>
-        <w:pStyle w:val="Prrafodelista"/>
-        <w:numPr>
-          <w:ilvl w:val="0"/>
-          <w:numId w:val="5"/>
-        </w:numPr>
-        <w:rPr>
-          <w:rFonts w:ascii="Arial" w:hAnsi="Arial" w:cs="Arial"/>
-          <w:sz w:val="24"/>
-          <w:szCs w:val="24"/>
-        </w:rPr>
-      </w:pPr>
-      <w:r>
-        <w:rPr>
-          <w:rFonts w:ascii="Arial" w:hAnsi="Arial" w:cs="Arial"/>
-          <w:sz w:val="24"/>
-          <w:szCs w:val="24"/>
-        </w:rPr>
-        <w:t xml:space="preserve">Evidencias de </w:t>
-      </w:r>
-      <w:proofErr w:type="spellStart"/>
-      <w:r>
-        <w:rPr>
-          <w:rFonts w:ascii="Arial" w:hAnsi="Arial" w:cs="Arial"/>
-          <w:sz w:val="24"/>
-          <w:szCs w:val="24"/>
-        </w:rPr>
-        <w:t>commits</w:t>
-      </w:r>
-      <w:proofErr w:type="spellEnd"/>
-    </w:p>
-    <w:p>
-      <w:pPr>
-        <w:rPr>
-          <w:rFonts w:ascii="Arial" w:hAnsi="Arial" w:cs="Arial"/>
-          <w:noProof/>
-          <w:sz w:val="24"/>
-          <w:szCs w:val="24"/>
-        </w:rPr>
-      </w:pPr>
-      <w:r>
-        <w:rPr>
-          <w:noProof/>
-        </w:rPr>
-        <w:lastRenderedPageBreak/>
-        <w:drawing>
-          <wp:inline distT="0" distB="0" distL="0" distR="0" wp14:anchorId="0A9E2851" wp14:editId="4C19EF2E">
-            <wp:extent cx="5612130" cy="3593465"/>
-            <wp:effectExtent l="0" t="0" r="7620" b="6985"/>
-            <wp:docPr id="1" name="Imagen 1" descr="Interfaz de usuario gráfica, Texto, Aplicación&#10;&#10;Descripción generada automáticamente"/>
-            <wp:cNvGraphicFramePr>
-              <a:graphicFrameLocks xmlns:a="http://schemas.openxmlformats.org/drawingml/2006/main" noChangeAspect="1"/>
-            </wp:cNvGraphicFramePr>
-            <a:graphic xmlns:a="http://schemas.openxmlformats.org/drawingml/2006/main">
-              <a:graphicData uri="http://schemas.openxmlformats.org/drawingml/2006/picture">
-                <pic:pic xmlns:pic="http://schemas.openxmlformats.org/drawingml/2006/picture">
-                  <pic:nvPicPr>
-                    <pic:cNvPr id="1" name="Imagen 1" descr="Interfaz de usuario gráfica, Texto, Aplicación&#10;&#10;Descripción generada automáticamente"/>
-                    <pic:cNvPicPr/>
-                  </pic:nvPicPr>
-                  <pic:blipFill>
-                    <a:blip r:embed="rId13"/>
-                    <a:stretch>
-                      <a:fillRect/>
-                    </a:stretch>
-                  </pic:blipFill>
-                  <pic:spPr>
-                    <a:xfrm>
-                      <a:off x="0" y="0"/>
-                      <a:ext cx="5612130" cy="3593465"/>
-                    </a:xfrm>
-                    <a:prstGeom prst="rect">
-                      <a:avLst/>
-                    </a:prstGeom>
-                  </pic:spPr>
-                </pic:pic>
-              </a:graphicData>
-            </a:graphic>
-          </wp:inline>
-        </w:drawing>
-      </w:r>
-    </w:p>
-    <w:p>
-      <w:pPr>
-        <w:rPr>
-          <w:rFonts w:ascii="Arial" w:hAnsi="Arial" w:cs="Arial"/>
-          <w:noProof/>
-          <w:sz w:val="24"/>
-          <w:szCs w:val="24"/>
-        </w:rPr>
-      </w:pPr>
-    </w:p>
-    <w:p>
-      <w:pPr>
+        <w:spacing w:line="360" w:lineRule="auto"/>
+        <w:jc w:val="both"/>
         <w:rPr>
           <w:rFonts w:ascii="Arial" w:hAnsi="Arial" w:cs="Arial"/>
           <w:noProof/>
@@ -2615,7 +2559,8 @@
           <w:ilvl w:val="0"/>
           <w:numId w:val="9"/>
         </w:numPr>
-        <w:jc w:val="center"/>
+        <w:spacing w:line="360" w:lineRule="auto"/>
+        <w:jc w:val="both"/>
         <w:rPr>
           <w:rFonts w:ascii="Arial" w:hAnsi="Arial" w:cs="Arial"/>
           <w:b/>
@@ -2640,6 +2585,8 @@
     </w:p>
     <w:p>
       <w:pPr>
+        <w:spacing w:line="360" w:lineRule="auto"/>
+        <w:jc w:val="both"/>
         <w:rPr>
           <w:rFonts w:ascii="Arial" w:hAnsi="Arial" w:cs="Arial"/>
           <w:b/>
@@ -2657,6 +2604,8 @@
           <w:ilvl w:val="0"/>
           <w:numId w:val="2"/>
         </w:numPr>
+        <w:spacing w:line="360" w:lineRule="auto"/>
+        <w:jc w:val="both"/>
         <w:rPr>
           <w:rFonts w:ascii="Arial" w:hAnsi="Arial" w:cs="Arial"/>
           <w:noProof/>
@@ -2689,7 +2638,7 @@
         </w:rPr>
         <w:t xml:space="preserve"> </w:t>
       </w:r>
-      <w:hyperlink r:id="rId14" w:history="1">
+      <w:hyperlink r:id="rId10" w:history="1">
         <w:r>
           <w:rPr>
             <w:rStyle w:val="Hipervnculo"/>
@@ -2715,19 +2664,8 @@
     </w:p>
     <w:p>
       <w:pPr>
-        <w:rPr>
-          <w:rFonts w:ascii="Arial" w:hAnsi="Arial" w:cs="Arial"/>
-          <w:b/>
-          <w:bCs/>
-          <w:noProof/>
-          <w:sz w:val="24"/>
-          <w:szCs w:val="24"/>
-          <w:lang w:val="en-US"/>
-        </w:rPr>
-      </w:pPr>
-    </w:p>
-    <w:p>
-      <w:pPr>
+        <w:spacing w:line="360" w:lineRule="auto"/>
+        <w:jc w:val="both"/>
         <w:rPr>
           <w:rFonts w:ascii="Arial" w:hAnsi="Arial" w:cs="Arial"/>
           <w:b/>
@@ -2746,6 +2684,8 @@
           <w:ilvl w:val="0"/>
           <w:numId w:val="2"/>
         </w:numPr>
+        <w:spacing w:line="360" w:lineRule="auto"/>
+        <w:jc w:val="both"/>
         <w:rPr>
           <w:rFonts w:ascii="Arial" w:hAnsi="Arial" w:cs="Arial"/>
           <w:b/>
@@ -2766,9 +2706,45 @@
         </w:rPr>
         <w:t>Trello:</w:t>
       </w:r>
+      <w:r>
+        <w:rPr>
+          <w:rFonts w:ascii="Arial" w:hAnsi="Arial" w:cs="Arial"/>
+          <w:b/>
+          <w:bCs/>
+          <w:noProof/>
+          <w:sz w:val="24"/>
+          <w:szCs w:val="24"/>
+        </w:rPr>
+        <w:t xml:space="preserve"> </w:t>
+      </w:r>
+      <w:hyperlink r:id="rId11" w:history="1">
+        <w:r>
+          <w:rPr>
+            <w:rStyle w:val="Hipervnculo"/>
+            <w:rFonts w:ascii="Arial" w:hAnsi="Arial" w:cs="Arial"/>
+            <w:noProof/>
+            <w:sz w:val="24"/>
+            <w:szCs w:val="24"/>
+          </w:rPr>
+          <w:t>https://trello.com/b/UaOlhuoD/ciclo-3-misi%C3%B3ntic-proyecto</w:t>
+        </w:r>
+      </w:hyperlink>
+      <w:r>
+        <w:rPr>
+          <w:rFonts w:ascii="Arial" w:hAnsi="Arial" w:cs="Arial"/>
+          <w:b/>
+          <w:bCs/>
+          <w:noProof/>
+          <w:sz w:val="24"/>
+          <w:szCs w:val="24"/>
+        </w:rPr>
+        <w:t xml:space="preserve"> </w:t>
+      </w:r>
     </w:p>
     <w:p>
       <w:pPr>
+        <w:spacing w:line="360" w:lineRule="auto"/>
+        <w:jc w:val="both"/>
         <w:rPr>
           <w:rFonts w:ascii="Arial" w:hAnsi="Arial" w:cs="Arial"/>
           <w:b/>
@@ -2781,6 +2757,8 @@
     </w:p>
     <w:p>
       <w:pPr>
+        <w:spacing w:line="360" w:lineRule="auto"/>
+        <w:jc w:val="both"/>
         <w:rPr>
           <w:rFonts w:ascii="Arial" w:hAnsi="Arial" w:cs="Arial"/>
           <w:b/>
@@ -2793,6 +2771,8 @@
     </w:p>
     <w:p>
       <w:pPr>
+        <w:spacing w:line="360" w:lineRule="auto"/>
+        <w:jc w:val="both"/>
         <w:rPr>
           <w:rFonts w:ascii="Arial" w:hAnsi="Arial" w:cs="Arial"/>
           <w:noProof/>
@@ -2803,6 +2783,8 @@
     </w:p>
     <w:p>
       <w:pPr>
+        <w:spacing w:line="360" w:lineRule="auto"/>
+        <w:jc w:val="both"/>
         <w:rPr>
           <w:rFonts w:ascii="Arial" w:hAnsi="Arial" w:cs="Arial"/>
           <w:sz w:val="24"/>
@@ -2811,8 +2793,8 @@
       </w:pPr>
     </w:p>
     <w:sectPr>
-      <w:headerReference w:type="default" r:id="rId15"/>
-      <w:footerReference w:type="default" r:id="rId16"/>
+      <w:headerReference w:type="default" r:id="rId12"/>
+      <w:footerReference w:type="default" r:id="rId13"/>
       <w:pgSz w:w="12240" w:h="15840" w:code="1"/>
       <w:pgMar w:top="1417" w:right="1701" w:bottom="1417" w:left="1701" w:header="708" w:footer="708" w:gutter="0"/>
       <w:pgNumType w:start="0"/>
@@ -3122,7 +3104,7 @@
   <w:abstractNum w:abstractNumId="1" w15:restartNumberingAfterBreak="0">
     <w:nsid w:val="17F3004D"/>
     <w:multiLevelType w:val="hybridMultilevel"/>
-    <w:tmpl w:val="A52E6072"/>
+    <w:tmpl w:val="E6CCD7EE"/>
     <w:lvl w:ilvl="0" w:tplc="240A000F">
       <w:start w:val="1"/>
       <w:numFmt w:val="decimal"/>
@@ -3211,7 +3193,7 @@
   <w:abstractNum w:abstractNumId="2" w15:restartNumberingAfterBreak="0">
     <w:nsid w:val="39DE3ADA"/>
     <w:multiLevelType w:val="hybridMultilevel"/>
-    <w:tmpl w:val="F6CEE684"/>
+    <w:tmpl w:val="EFFAEC42"/>
     <w:lvl w:ilvl="0" w:tplc="240A000F">
       <w:start w:val="1"/>
       <w:numFmt w:val="decimal"/>
@@ -3767,11 +3749,278 @@
     </w:lvl>
   </w:abstractNum>
   <w:abstractNum w:abstractNumId="8" w15:restartNumberingAfterBreak="0">
+    <w:nsid w:val="5DB70E5D"/>
+    <w:multiLevelType w:val="hybridMultilevel"/>
+    <w:tmpl w:val="6F6E2F88"/>
+    <w:lvl w:ilvl="0" w:tplc="DB5257C8">
+      <w:start w:val="2"/>
+      <w:numFmt w:val="decimal"/>
+      <w:lvlText w:val="%1."/>
+      <w:lvlJc w:val="left"/>
+      <w:pPr>
+        <w:ind w:left="1080" w:hanging="360"/>
+      </w:pPr>
+      <w:rPr>
+        <w:rFonts w:hint="default"/>
+      </w:rPr>
+    </w:lvl>
+    <w:lvl w:ilvl="1" w:tplc="240A0019" w:tentative="1">
+      <w:start w:val="1"/>
+      <w:numFmt w:val="lowerLetter"/>
+      <w:lvlText w:val="%2."/>
+      <w:lvlJc w:val="left"/>
+      <w:pPr>
+        <w:ind w:left="1440" w:hanging="360"/>
+      </w:pPr>
+    </w:lvl>
+    <w:lvl w:ilvl="2" w:tplc="240A001B" w:tentative="1">
+      <w:start w:val="1"/>
+      <w:numFmt w:val="lowerRoman"/>
+      <w:lvlText w:val="%3."/>
+      <w:lvlJc w:val="right"/>
+      <w:pPr>
+        <w:ind w:left="2160" w:hanging="180"/>
+      </w:pPr>
+    </w:lvl>
+    <w:lvl w:ilvl="3" w:tplc="240A000F" w:tentative="1">
+      <w:start w:val="1"/>
+      <w:numFmt w:val="decimal"/>
+      <w:lvlText w:val="%4."/>
+      <w:lvlJc w:val="left"/>
+      <w:pPr>
+        <w:ind w:left="2880" w:hanging="360"/>
+      </w:pPr>
+    </w:lvl>
+    <w:lvl w:ilvl="4" w:tplc="240A0019" w:tentative="1">
+      <w:start w:val="1"/>
+      <w:numFmt w:val="lowerLetter"/>
+      <w:lvlText w:val="%5."/>
+      <w:lvlJc w:val="left"/>
+      <w:pPr>
+        <w:ind w:left="3600" w:hanging="360"/>
+      </w:pPr>
+    </w:lvl>
+    <w:lvl w:ilvl="5" w:tplc="240A001B" w:tentative="1">
+      <w:start w:val="1"/>
+      <w:numFmt w:val="lowerRoman"/>
+      <w:lvlText w:val="%6."/>
+      <w:lvlJc w:val="right"/>
+      <w:pPr>
+        <w:ind w:left="4320" w:hanging="180"/>
+      </w:pPr>
+    </w:lvl>
+    <w:lvl w:ilvl="6" w:tplc="240A000F" w:tentative="1">
+      <w:start w:val="1"/>
+      <w:numFmt w:val="decimal"/>
+      <w:lvlText w:val="%7."/>
+      <w:lvlJc w:val="left"/>
+      <w:pPr>
+        <w:ind w:left="5040" w:hanging="360"/>
+      </w:pPr>
+    </w:lvl>
+    <w:lvl w:ilvl="7" w:tplc="240A0019" w:tentative="1">
+      <w:start w:val="1"/>
+      <w:numFmt w:val="lowerLetter"/>
+      <w:lvlText w:val="%8."/>
+      <w:lvlJc w:val="left"/>
+      <w:pPr>
+        <w:ind w:left="5760" w:hanging="360"/>
+      </w:pPr>
+    </w:lvl>
+    <w:lvl w:ilvl="8" w:tplc="240A001B" w:tentative="1">
+      <w:start w:val="1"/>
+      <w:numFmt w:val="lowerRoman"/>
+      <w:lvlText w:val="%9."/>
+      <w:lvlJc w:val="right"/>
+      <w:pPr>
+        <w:ind w:left="6480" w:hanging="180"/>
+      </w:pPr>
+    </w:lvl>
+  </w:abstractNum>
+  <w:abstractNum w:abstractNumId="9" w15:restartNumberingAfterBreak="0">
+    <w:nsid w:val="74970C2E"/>
+    <w:multiLevelType w:val="hybridMultilevel"/>
+    <w:tmpl w:val="C4C65A9A"/>
+    <w:lvl w:ilvl="0" w:tplc="240A000F">
+      <w:start w:val="1"/>
+      <w:numFmt w:val="decimal"/>
+      <w:lvlText w:val="%1."/>
+      <w:lvlJc w:val="left"/>
+      <w:pPr>
+        <w:ind w:left="720" w:hanging="360"/>
+      </w:pPr>
+      <w:rPr>
+        <w:rFonts w:hint="default"/>
+      </w:rPr>
+    </w:lvl>
+    <w:lvl w:ilvl="1" w:tplc="240A0019" w:tentative="1">
+      <w:start w:val="1"/>
+      <w:numFmt w:val="lowerLetter"/>
+      <w:lvlText w:val="%2."/>
+      <w:lvlJc w:val="left"/>
+      <w:pPr>
+        <w:ind w:left="1440" w:hanging="360"/>
+      </w:pPr>
+    </w:lvl>
+    <w:lvl w:ilvl="2" w:tplc="240A001B" w:tentative="1">
+      <w:start w:val="1"/>
+      <w:numFmt w:val="lowerRoman"/>
+      <w:lvlText w:val="%3."/>
+      <w:lvlJc w:val="right"/>
+      <w:pPr>
+        <w:ind w:left="2160" w:hanging="180"/>
+      </w:pPr>
+    </w:lvl>
+    <w:lvl w:ilvl="3" w:tplc="240A000F" w:tentative="1">
+      <w:start w:val="1"/>
+      <w:numFmt w:val="decimal"/>
+      <w:lvlText w:val="%4."/>
+      <w:lvlJc w:val="left"/>
+      <w:pPr>
+        <w:ind w:left="2880" w:hanging="360"/>
+      </w:pPr>
+    </w:lvl>
+    <w:lvl w:ilvl="4" w:tplc="240A0019" w:tentative="1">
+      <w:start w:val="1"/>
+      <w:numFmt w:val="lowerLetter"/>
+      <w:lvlText w:val="%5."/>
+      <w:lvlJc w:val="left"/>
+      <w:pPr>
+        <w:ind w:left="3600" w:hanging="360"/>
+      </w:pPr>
+    </w:lvl>
+    <w:lvl w:ilvl="5" w:tplc="240A001B" w:tentative="1">
+      <w:start w:val="1"/>
+      <w:numFmt w:val="lowerRoman"/>
+      <w:lvlText w:val="%6."/>
+      <w:lvlJc w:val="right"/>
+      <w:pPr>
+        <w:ind w:left="4320" w:hanging="180"/>
+      </w:pPr>
+    </w:lvl>
+    <w:lvl w:ilvl="6" w:tplc="240A000F" w:tentative="1">
+      <w:start w:val="1"/>
+      <w:numFmt w:val="decimal"/>
+      <w:lvlText w:val="%7."/>
+      <w:lvlJc w:val="left"/>
+      <w:pPr>
+        <w:ind w:left="5040" w:hanging="360"/>
+      </w:pPr>
+    </w:lvl>
+    <w:lvl w:ilvl="7" w:tplc="240A0019" w:tentative="1">
+      <w:start w:val="1"/>
+      <w:numFmt w:val="lowerLetter"/>
+      <w:lvlText w:val="%8."/>
+      <w:lvlJc w:val="left"/>
+      <w:pPr>
+        <w:ind w:left="5760" w:hanging="360"/>
+      </w:pPr>
+    </w:lvl>
+    <w:lvl w:ilvl="8" w:tplc="240A001B" w:tentative="1">
+      <w:start w:val="1"/>
+      <w:numFmt w:val="lowerRoman"/>
+      <w:lvlText w:val="%9."/>
+      <w:lvlJc w:val="right"/>
+      <w:pPr>
+        <w:ind w:left="6480" w:hanging="180"/>
+      </w:pPr>
+    </w:lvl>
+  </w:abstractNum>
+  <w:abstractNum w:abstractNumId="10" w15:restartNumberingAfterBreak="0">
     <w:nsid w:val="7726441B"/>
     <w:multiLevelType w:val="hybridMultilevel"/>
     <w:tmpl w:val="43A22CBE"/>
     <w:lvl w:ilvl="0" w:tplc="240A000F">
       <w:start w:val="2"/>
+      <w:numFmt w:val="decimal"/>
+      <w:lvlText w:val="%1."/>
+      <w:lvlJc w:val="left"/>
+      <w:pPr>
+        <w:ind w:left="720" w:hanging="360"/>
+      </w:pPr>
+      <w:rPr>
+        <w:rFonts w:hint="default"/>
+      </w:rPr>
+    </w:lvl>
+    <w:lvl w:ilvl="1" w:tplc="240A0019" w:tentative="1">
+      <w:start w:val="1"/>
+      <w:numFmt w:val="lowerLetter"/>
+      <w:lvlText w:val="%2."/>
+      <w:lvlJc w:val="left"/>
+      <w:pPr>
+        <w:ind w:left="1440" w:hanging="360"/>
+      </w:pPr>
+    </w:lvl>
+    <w:lvl w:ilvl="2" w:tplc="240A001B" w:tentative="1">
+      <w:start w:val="1"/>
+      <w:numFmt w:val="lowerRoman"/>
+      <w:lvlText w:val="%3."/>
+      <w:lvlJc w:val="right"/>
+      <w:pPr>
+        <w:ind w:left="2160" w:hanging="180"/>
+      </w:pPr>
+    </w:lvl>
+    <w:lvl w:ilvl="3" w:tplc="240A000F" w:tentative="1">
+      <w:start w:val="1"/>
+      <w:numFmt w:val="decimal"/>
+      <w:lvlText w:val="%4."/>
+      <w:lvlJc w:val="left"/>
+      <w:pPr>
+        <w:ind w:left="2880" w:hanging="360"/>
+      </w:pPr>
+    </w:lvl>
+    <w:lvl w:ilvl="4" w:tplc="240A0019" w:tentative="1">
+      <w:start w:val="1"/>
+      <w:numFmt w:val="lowerLetter"/>
+      <w:lvlText w:val="%5."/>
+      <w:lvlJc w:val="left"/>
+      <w:pPr>
+        <w:ind w:left="3600" w:hanging="360"/>
+      </w:pPr>
+    </w:lvl>
+    <w:lvl w:ilvl="5" w:tplc="240A001B" w:tentative="1">
+      <w:start w:val="1"/>
+      <w:numFmt w:val="lowerRoman"/>
+      <w:lvlText w:val="%6."/>
+      <w:lvlJc w:val="right"/>
+      <w:pPr>
+        <w:ind w:left="4320" w:hanging="180"/>
+      </w:pPr>
+    </w:lvl>
+    <w:lvl w:ilvl="6" w:tplc="240A000F" w:tentative="1">
+      <w:start w:val="1"/>
+      <w:numFmt w:val="decimal"/>
+      <w:lvlText w:val="%7."/>
+      <w:lvlJc w:val="left"/>
+      <w:pPr>
+        <w:ind w:left="5040" w:hanging="360"/>
+      </w:pPr>
+    </w:lvl>
+    <w:lvl w:ilvl="7" w:tplc="240A0019" w:tentative="1">
+      <w:start w:val="1"/>
+      <w:numFmt w:val="lowerLetter"/>
+      <w:lvlText w:val="%8."/>
+      <w:lvlJc w:val="left"/>
+      <w:pPr>
+        <w:ind w:left="5760" w:hanging="360"/>
+      </w:pPr>
+    </w:lvl>
+    <w:lvl w:ilvl="8" w:tplc="240A001B" w:tentative="1">
+      <w:start w:val="1"/>
+      <w:numFmt w:val="lowerRoman"/>
+      <w:lvlText w:val="%9."/>
+      <w:lvlJc w:val="right"/>
+      <w:pPr>
+        <w:ind w:left="6480" w:hanging="180"/>
+      </w:pPr>
+    </w:lvl>
+  </w:abstractNum>
+  <w:abstractNum w:abstractNumId="11" w15:restartNumberingAfterBreak="0">
+    <w:nsid w:val="7C4068C8"/>
+    <w:multiLevelType w:val="hybridMultilevel"/>
+    <w:tmpl w:val="7D6C078C"/>
+    <w:lvl w:ilvl="0" w:tplc="240A000F">
+      <w:start w:val="1"/>
       <w:numFmt w:val="decimal"/>
       <w:lvlText w:val="%1."/>
       <w:lvlJc w:val="left"/>
@@ -3874,13 +4123,22 @@
     <w:abstractNumId w:val="6"/>
   </w:num>
   <w:num w:numId="7">
-    <w:abstractNumId w:val="8"/>
+    <w:abstractNumId w:val="10"/>
   </w:num>
   <w:num w:numId="8">
     <w:abstractNumId w:val="3"/>
   </w:num>
   <w:num w:numId="9">
     <w:abstractNumId w:val="5"/>
+  </w:num>
+  <w:num w:numId="10">
+    <w:abstractNumId w:val="8"/>
+  </w:num>
+  <w:num w:numId="11">
+    <w:abstractNumId w:val="9"/>
+  </w:num>
+  <w:num w:numId="12">
+    <w:abstractNumId w:val="11"/>
   </w:num>
 </w:numbering>
 </file>
@@ -4488,6 +4746,18 @@
       <w:shd w:val="clear" w:color="auto" w:fill="E1DFDD"/>
     </w:rPr>
   </w:style>
+  <w:style w:type="character" w:styleId="Mencinsinresolver">
+    <w:name w:val="Unresolved Mention"/>
+    <w:basedOn w:val="Fuentedeprrafopredeter"/>
+    <w:uiPriority w:val="99"/>
+    <w:semiHidden/>
+    <w:unhideWhenUsed/>
+    <w:rsid w:val="00923F47"/>
+    <w:rPr>
+      <w:color w:val="605E5C"/>
+      <w:shd w:val="clear" w:color="auto" w:fill="E1DFDD"/>
+    </w:rPr>
+  </w:style>
 </w:styles>
 </file>
 

</xml_diff>

<commit_message>
Se actualiza interfaz para Maestro de ventas y archivo para sprint #2
</commit_message>
<xml_diff>
--- a/Repositorio/Sprint2_Equipo_TheLastCodeDevs.docx
+++ b/Repositorio/Sprint2_Equipo_TheLastCodeDevs.docx
@@ -776,7 +776,6 @@
                                   </w:rPr>
                                   <w:t xml:space="preserve"> </w:t>
                                 </w:r>
-                                <w:proofErr w:type="spellStart"/>
                                 <w:r>
                                   <w:rPr>
                                     <w:rFonts w:asciiTheme="majorHAnsi" w:eastAsiaTheme="majorEastAsia" w:hAnsiTheme="majorHAnsi" w:cstheme="majorBidi"/>
@@ -784,69 +783,8 @@
                                     <w:sz w:val="32"/>
                                     <w:szCs w:val="32"/>
                                   </w:rPr>
-                                  <w:t>The</w:t>
+                                  <w:t>The last code devs</w:t>
                                 </w:r>
-                                <w:proofErr w:type="spellEnd"/>
-                                <w:r>
-                                  <w:rPr>
-                                    <w:rFonts w:asciiTheme="majorHAnsi" w:eastAsiaTheme="majorEastAsia" w:hAnsiTheme="majorHAnsi" w:cstheme="majorBidi"/>
-                                    <w:color w:val="44546A" w:themeColor="text2"/>
-                                    <w:sz w:val="32"/>
-                                    <w:szCs w:val="32"/>
-                                  </w:rPr>
-                                  <w:t xml:space="preserve"> </w:t>
-                                </w:r>
-                                <w:proofErr w:type="spellStart"/>
-                                <w:r>
-                                  <w:rPr>
-                                    <w:rFonts w:asciiTheme="majorHAnsi" w:eastAsiaTheme="majorEastAsia" w:hAnsiTheme="majorHAnsi" w:cstheme="majorBidi"/>
-                                    <w:color w:val="44546A" w:themeColor="text2"/>
-                                    <w:sz w:val="32"/>
-                                    <w:szCs w:val="32"/>
-                                  </w:rPr>
-                                  <w:t>last</w:t>
-                                </w:r>
-                                <w:proofErr w:type="spellEnd"/>
-                                <w:r>
-                                  <w:rPr>
-                                    <w:rFonts w:asciiTheme="majorHAnsi" w:eastAsiaTheme="majorEastAsia" w:hAnsiTheme="majorHAnsi" w:cstheme="majorBidi"/>
-                                    <w:color w:val="44546A" w:themeColor="text2"/>
-                                    <w:sz w:val="32"/>
-                                    <w:szCs w:val="32"/>
-                                  </w:rPr>
-                                  <w:t xml:space="preserve"> </w:t>
-                                </w:r>
-                                <w:proofErr w:type="spellStart"/>
-                                <w:r>
-                                  <w:rPr>
-                                    <w:rFonts w:asciiTheme="majorHAnsi" w:eastAsiaTheme="majorEastAsia" w:hAnsiTheme="majorHAnsi" w:cstheme="majorBidi"/>
-                                    <w:color w:val="44546A" w:themeColor="text2"/>
-                                    <w:sz w:val="32"/>
-                                    <w:szCs w:val="32"/>
-                                  </w:rPr>
-                                  <w:t>code</w:t>
-                                </w:r>
-                                <w:proofErr w:type="spellEnd"/>
-                                <w:r>
-                                  <w:rPr>
-                                    <w:rFonts w:asciiTheme="majorHAnsi" w:eastAsiaTheme="majorEastAsia" w:hAnsiTheme="majorHAnsi" w:cstheme="majorBidi"/>
-                                    <w:color w:val="44546A" w:themeColor="text2"/>
-                                    <w:sz w:val="32"/>
-                                    <w:szCs w:val="32"/>
-                                  </w:rPr>
-                                  <w:t xml:space="preserve"> </w:t>
-                                </w:r>
-                                <w:proofErr w:type="spellStart"/>
-                                <w:r>
-                                  <w:rPr>
-                                    <w:rFonts w:asciiTheme="majorHAnsi" w:eastAsiaTheme="majorEastAsia" w:hAnsiTheme="majorHAnsi" w:cstheme="majorBidi"/>
-                                    <w:color w:val="44546A" w:themeColor="text2"/>
-                                    <w:sz w:val="32"/>
-                                    <w:szCs w:val="32"/>
-                                  </w:rPr>
-                                  <w:t>devs</w:t>
-                                </w:r>
-                                <w:proofErr w:type="spellEnd"/>
                               </w:p>
                             </w:txbxContent>
                           </wps:txbx>
@@ -1008,7 +946,6 @@
                             </w:rPr>
                             <w:t xml:space="preserve"> </w:t>
                           </w:r>
-                          <w:proofErr w:type="spellStart"/>
                           <w:r>
                             <w:rPr>
                               <w:rFonts w:asciiTheme="majorHAnsi" w:eastAsiaTheme="majorEastAsia" w:hAnsiTheme="majorHAnsi" w:cstheme="majorBidi"/>
@@ -1016,69 +953,8 @@
                               <w:sz w:val="32"/>
                               <w:szCs w:val="32"/>
                             </w:rPr>
-                            <w:t>The</w:t>
+                            <w:t>The last code devs</w:t>
                           </w:r>
-                          <w:proofErr w:type="spellEnd"/>
-                          <w:r>
-                            <w:rPr>
-                              <w:rFonts w:asciiTheme="majorHAnsi" w:eastAsiaTheme="majorEastAsia" w:hAnsiTheme="majorHAnsi" w:cstheme="majorBidi"/>
-                              <w:color w:val="44546A" w:themeColor="text2"/>
-                              <w:sz w:val="32"/>
-                              <w:szCs w:val="32"/>
-                            </w:rPr>
-                            <w:t xml:space="preserve"> </w:t>
-                          </w:r>
-                          <w:proofErr w:type="spellStart"/>
-                          <w:r>
-                            <w:rPr>
-                              <w:rFonts w:asciiTheme="majorHAnsi" w:eastAsiaTheme="majorEastAsia" w:hAnsiTheme="majorHAnsi" w:cstheme="majorBidi"/>
-                              <w:color w:val="44546A" w:themeColor="text2"/>
-                              <w:sz w:val="32"/>
-                              <w:szCs w:val="32"/>
-                            </w:rPr>
-                            <w:t>last</w:t>
-                          </w:r>
-                          <w:proofErr w:type="spellEnd"/>
-                          <w:r>
-                            <w:rPr>
-                              <w:rFonts w:asciiTheme="majorHAnsi" w:eastAsiaTheme="majorEastAsia" w:hAnsiTheme="majorHAnsi" w:cstheme="majorBidi"/>
-                              <w:color w:val="44546A" w:themeColor="text2"/>
-                              <w:sz w:val="32"/>
-                              <w:szCs w:val="32"/>
-                            </w:rPr>
-                            <w:t xml:space="preserve"> </w:t>
-                          </w:r>
-                          <w:proofErr w:type="spellStart"/>
-                          <w:r>
-                            <w:rPr>
-                              <w:rFonts w:asciiTheme="majorHAnsi" w:eastAsiaTheme="majorEastAsia" w:hAnsiTheme="majorHAnsi" w:cstheme="majorBidi"/>
-                              <w:color w:val="44546A" w:themeColor="text2"/>
-                              <w:sz w:val="32"/>
-                              <w:szCs w:val="32"/>
-                            </w:rPr>
-                            <w:t>code</w:t>
-                          </w:r>
-                          <w:proofErr w:type="spellEnd"/>
-                          <w:r>
-                            <w:rPr>
-                              <w:rFonts w:asciiTheme="majorHAnsi" w:eastAsiaTheme="majorEastAsia" w:hAnsiTheme="majorHAnsi" w:cstheme="majorBidi"/>
-                              <w:color w:val="44546A" w:themeColor="text2"/>
-                              <w:sz w:val="32"/>
-                              <w:szCs w:val="32"/>
-                            </w:rPr>
-                            <w:t xml:space="preserve"> </w:t>
-                          </w:r>
-                          <w:proofErr w:type="spellStart"/>
-                          <w:r>
-                            <w:rPr>
-                              <w:rFonts w:asciiTheme="majorHAnsi" w:eastAsiaTheme="majorEastAsia" w:hAnsiTheme="majorHAnsi" w:cstheme="majorBidi"/>
-                              <w:color w:val="44546A" w:themeColor="text2"/>
-                              <w:sz w:val="32"/>
-                              <w:szCs w:val="32"/>
-                            </w:rPr>
-                            <w:t>devs</w:t>
-                          </w:r>
-                          <w:proofErr w:type="spellEnd"/>
                         </w:p>
                       </w:txbxContent>
                     </v:textbox>
@@ -1270,11 +1146,7 @@
               </mc:Choice>
               <mc:Fallback>
                 <w:pict>
-                  <v:shapetype w14:anchorId="502B03FB" id="_x0000_t202" coordsize="21600,21600" o:spt="202" path="m,l,21600r21600,l21600,xe">
-                    <v:stroke joinstyle="miter"/>
-                    <v:path gradientshapeok="t" o:connecttype="rect"/>
-                  </v:shapetype>
-                  <v:shape id="Cuadro de texto 465" o:spid="_x0000_s1029" type="#_x0000_t202" style="position:absolute;margin-left:278.35pt;margin-top:470.7pt;width:220.3pt;height:85.4pt;z-index:251664384;visibility:visible;mso-wrap-style:square;mso-width-percent:360;mso-height-percent:0;mso-wrap-distance-left:9pt;mso-wrap-distance-top:0;mso-wrap-distance-right:9pt;mso-wrap-distance-bottom:0;mso-position-horizontal:absolute;mso-position-horizontal-relative:page;mso-position-vertical:absolute;mso-position-vertical-relative:page;mso-width-percent:360;mso-height-percent:0;mso-width-relative:page;mso-height-relative:margin;v-text-anchor:bottom" o:gfxdata="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" filled="f" stroked="f" strokeweight=".5pt">
+                  <v:shape w14:anchorId="502B03FB" id="Cuadro de texto 465" o:spid="_x0000_s1029" type="#_x0000_t202" style="position:absolute;margin-left:278.35pt;margin-top:470.7pt;width:220.3pt;height:85.4pt;z-index:251664384;visibility:visible;mso-wrap-style:square;mso-width-percent:360;mso-height-percent:0;mso-wrap-distance-left:9pt;mso-wrap-distance-top:0;mso-wrap-distance-right:9pt;mso-wrap-distance-bottom:0;mso-position-horizontal:absolute;mso-position-horizontal-relative:page;mso-position-vertical:absolute;mso-position-vertical-relative:page;mso-width-percent:360;mso-height-percent:0;mso-width-relative:page;mso-height-relative:margin;v-text-anchor:bottom" o:gfxdata="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" filled="f" stroked="f" strokeweight=".5pt">
                     <v:textbox>
                       <w:txbxContent>
                         <w:p>
@@ -2091,17 +1963,7 @@
           <w:szCs w:val="24"/>
           <w:lang w:val="en-US"/>
         </w:rPr>
-        <w:t>0</w:t>
-      </w:r>
-      <w:r>
-        <w:rPr>
-          <w:rFonts w:ascii="Arial" w:hAnsi="Arial" w:cs="Arial"/>
-          <w:noProof/>
-          <w:sz w:val="24"/>
-          <w:szCs w:val="24"/>
-          <w:lang w:val="en-US"/>
-        </w:rPr>
-        <w:t>4</w:t>
+        <w:t>04</w:t>
       </w:r>
       <w:r>
         <w:rPr>
@@ -2207,13 +2069,12 @@
       <w:r>
         <w:rPr>
           <w:noProof/>
-          <w:lang w:eastAsia="es-CO"/>
         </w:rPr>
         <w:drawing>
-          <wp:inline distT="0" distB="0" distL="0" distR="0" wp14:anchorId="14518011" wp14:editId="6FEBB92C">
-            <wp:extent cx="5612130" cy="2817495"/>
-            <wp:effectExtent l="0" t="0" r="7620" b="1905"/>
-            <wp:docPr id="6" name="Imagen 6" descr="Interfaz de usuario gráfica&#10;&#10;Descripción generada automáticamente"/>
+          <wp:inline distT="0" distB="0" distL="0" distR="0" wp14:anchorId="370785BE" wp14:editId="19A2F534">
+            <wp:extent cx="5612130" cy="2343150"/>
+            <wp:effectExtent l="0" t="0" r="7620" b="0"/>
+            <wp:docPr id="8" name="Imagen 8" descr="Interfaz de usuario gráfica&#10;&#10;Descripción generada automáticamente"/>
             <wp:cNvGraphicFramePr>
               <a:graphicFrameLocks xmlns:a="http://schemas.openxmlformats.org/drawingml/2006/main" noChangeAspect="1"/>
             </wp:cNvGraphicFramePr>
@@ -2221,36 +2082,23 @@
               <a:graphicData uri="http://schemas.openxmlformats.org/drawingml/2006/picture">
                 <pic:pic xmlns:pic="http://schemas.openxmlformats.org/drawingml/2006/picture">
                   <pic:nvPicPr>
-                    <pic:cNvPr id="6" name="Imagen 6" descr="Interfaz de usuario gráfica&#10;&#10;Descripción generada automáticamente"/>
-                    <pic:cNvPicPr>
-                      <a:picLocks noChangeAspect="1" noChangeArrowheads="1"/>
-                    </pic:cNvPicPr>
+                    <pic:cNvPr id="8" name="Imagen 8" descr="Interfaz de usuario gráfica&#10;&#10;Descripción generada automáticamente"/>
+                    <pic:cNvPicPr/>
                   </pic:nvPicPr>
                   <pic:blipFill>
-                    <a:blip r:embed="rId8" cstate="print">
-                      <a:extLst>
-                        <a:ext uri="{28A0092B-C50C-407E-A947-70E740481C1C}">
-                          <a14:useLocalDpi xmlns:a14="http://schemas.microsoft.com/office/drawing/2010/main" val="0"/>
-                        </a:ext>
-                      </a:extLst>
-                    </a:blip>
-                    <a:srcRect/>
+                    <a:blip r:embed="rId8"/>
                     <a:stretch>
                       <a:fillRect/>
                     </a:stretch>
                   </pic:blipFill>
-                  <pic:spPr bwMode="auto">
+                  <pic:spPr>
                     <a:xfrm>
                       <a:off x="0" y="0"/>
-                      <a:ext cx="5612130" cy="2817495"/>
+                      <a:ext cx="5612130" cy="2343150"/>
                     </a:xfrm>
                     <a:prstGeom prst="rect">
                       <a:avLst/>
                     </a:prstGeom>
-                    <a:noFill/>
-                    <a:ln>
-                      <a:noFill/>
-                    </a:ln>
                   </pic:spPr>
                 </pic:pic>
               </a:graphicData>
@@ -2623,25 +2471,34 @@
           <w:szCs w:val="24"/>
         </w:rPr>
         <w:lastRenderedPageBreak/>
-        <w:t xml:space="preserve">Se crea la interfaz de </w:t>
-      </w:r>
-      <w:r>
-        <w:rPr>
-          <w:rFonts w:ascii="Arial" w:hAnsi="Arial" w:cs="Arial"/>
-          <w:noProof/>
-          <w:sz w:val="24"/>
-          <w:szCs w:val="24"/>
-        </w:rPr>
-        <w:t>Gestión</w:t>
-      </w:r>
-      <w:r>
-        <w:rPr>
-          <w:rFonts w:ascii="Arial" w:hAnsi="Arial" w:cs="Arial"/>
-          <w:noProof/>
-          <w:sz w:val="24"/>
-          <w:szCs w:val="24"/>
-        </w:rPr>
-        <w:t xml:space="preserve"> de ventas</w:t>
+        <w:t>Se crea la interfaz de</w:t>
+      </w:r>
+      <w:r>
+        <w:rPr>
+          <w:rFonts w:ascii="Arial" w:hAnsi="Arial" w:cs="Arial"/>
+          <w:noProof/>
+          <w:sz w:val="24"/>
+          <w:szCs w:val="24"/>
+        </w:rPr>
+        <w:t xml:space="preserve"> </w:t>
+      </w:r>
+      <w:r>
+        <w:rPr>
+          <w:rFonts w:ascii="Arial" w:hAnsi="Arial" w:cs="Arial"/>
+          <w:noProof/>
+          <w:sz w:val="24"/>
+          <w:szCs w:val="24"/>
+        </w:rPr>
+        <w:t xml:space="preserve">Maestro </w:t>
+      </w:r>
+      <w:r>
+        <w:rPr>
+          <w:rFonts w:ascii="Arial" w:hAnsi="Arial" w:cs="Arial"/>
+          <w:noProof/>
+          <w:sz w:val="24"/>
+          <w:szCs w:val="24"/>
+        </w:rPr>
+        <w:t>Ventas</w:t>
       </w:r>
     </w:p>
     <w:p>
@@ -2660,10 +2517,10 @@
           <w:noProof/>
         </w:rPr>
         <w:drawing>
-          <wp:inline distT="0" distB="0" distL="0" distR="0" wp14:anchorId="443780A8" wp14:editId="4A382CD2">
-            <wp:extent cx="5612130" cy="2652395"/>
+          <wp:inline distT="0" distB="0" distL="0" distR="0" wp14:anchorId="5A0E3507" wp14:editId="4087D2BB">
+            <wp:extent cx="5612130" cy="2103755"/>
             <wp:effectExtent l="0" t="0" r="7620" b="0"/>
-            <wp:docPr id="7" name="Imagen 7" descr="Interfaz de usuario gráfica&#10;&#10;Descripción generada automáticamente"/>
+            <wp:docPr id="9" name="Imagen 9" descr="Interfaz de usuario gráfica, Aplicación, Teams&#10;&#10;Descripción generada automáticamente"/>
             <wp:cNvGraphicFramePr>
               <a:graphicFrameLocks xmlns:a="http://schemas.openxmlformats.org/drawingml/2006/main" noChangeAspect="1"/>
             </wp:cNvGraphicFramePr>
@@ -2671,7 +2528,7 @@
               <a:graphicData uri="http://schemas.openxmlformats.org/drawingml/2006/picture">
                 <pic:pic xmlns:pic="http://schemas.openxmlformats.org/drawingml/2006/picture">
                   <pic:nvPicPr>
-                    <pic:cNvPr id="7" name="Imagen 7" descr="Interfaz de usuario gráfica&#10;&#10;Descripción generada automáticamente"/>
+                    <pic:cNvPr id="9" name="Imagen 9" descr="Interfaz de usuario gráfica, Aplicación, Teams&#10;&#10;Descripción generada automáticamente"/>
                     <pic:cNvPicPr/>
                   </pic:nvPicPr>
                   <pic:blipFill>
@@ -2683,7 +2540,7 @@
                   <pic:spPr>
                     <a:xfrm>
                       <a:off x="0" y="0"/>
-                      <a:ext cx="5612130" cy="2652395"/>
+                      <a:ext cx="5612130" cy="2103755"/>
                     </a:xfrm>
                     <a:prstGeom prst="rect">
                       <a:avLst/>
@@ -2826,6 +2683,104 @@
         <w:pStyle w:val="Prrafodelista"/>
         <w:numPr>
           <w:ilvl w:val="0"/>
+          <w:numId w:val="5"/>
+        </w:numPr>
+        <w:spacing w:line="360" w:lineRule="auto"/>
+        <w:jc w:val="both"/>
+        <w:rPr>
+          <w:rFonts w:ascii="Arial" w:hAnsi="Arial" w:cs="Arial"/>
+          <w:noProof/>
+          <w:sz w:val="24"/>
+          <w:szCs w:val="24"/>
+        </w:rPr>
+      </w:pPr>
+      <w:r>
+        <w:rPr>
+          <w:rFonts w:ascii="Arial" w:hAnsi="Arial" w:cs="Arial"/>
+          <w:noProof/>
+          <w:sz w:val="24"/>
+          <w:szCs w:val="24"/>
+        </w:rPr>
+        <w:lastRenderedPageBreak/>
+        <w:t>Se crea la interfaz de Gestión de vendedores</w:t>
+      </w:r>
+    </w:p>
+    <w:p>
+      <w:pPr>
+        <w:spacing w:line="360" w:lineRule="auto"/>
+        <w:jc w:val="both"/>
+        <w:rPr>
+          <w:rFonts w:ascii="Arial" w:hAnsi="Arial" w:cs="Arial"/>
+          <w:noProof/>
+          <w:sz w:val="24"/>
+          <w:szCs w:val="24"/>
+        </w:rPr>
+      </w:pPr>
+      <w:r>
+        <w:rPr>
+          <w:noProof/>
+        </w:rPr>
+        <w:drawing>
+          <wp:inline distT="0" distB="0" distL="0" distR="0" wp14:anchorId="3A466715" wp14:editId="39ED5A5C">
+            <wp:extent cx="5612130" cy="2652395"/>
+            <wp:effectExtent l="0" t="0" r="7620" b="0"/>
+            <wp:docPr id="7" name="Imagen 7" descr="Interfaz de usuario gráfica&#10;&#10;Descripción generada automáticamente"/>
+            <wp:cNvGraphicFramePr>
+              <a:graphicFrameLocks xmlns:a="http://schemas.openxmlformats.org/drawingml/2006/main" noChangeAspect="1"/>
+            </wp:cNvGraphicFramePr>
+            <a:graphic xmlns:a="http://schemas.openxmlformats.org/drawingml/2006/main">
+              <a:graphicData uri="http://schemas.openxmlformats.org/drawingml/2006/picture">
+                <pic:pic xmlns:pic="http://schemas.openxmlformats.org/drawingml/2006/picture">
+                  <pic:nvPicPr>
+                    <pic:cNvPr id="7" name="Imagen 7" descr="Interfaz de usuario gráfica&#10;&#10;Descripción generada automáticamente"/>
+                    <pic:cNvPicPr/>
+                  </pic:nvPicPr>
+                  <pic:blipFill>
+                    <a:blip r:embed="rId14"/>
+                    <a:stretch>
+                      <a:fillRect/>
+                    </a:stretch>
+                  </pic:blipFill>
+                  <pic:spPr>
+                    <a:xfrm>
+                      <a:off x="0" y="0"/>
+                      <a:ext cx="5612130" cy="2652395"/>
+                    </a:xfrm>
+                    <a:prstGeom prst="rect">
+                      <a:avLst/>
+                    </a:prstGeom>
+                  </pic:spPr>
+                </pic:pic>
+              </a:graphicData>
+            </a:graphic>
+          </wp:inline>
+        </w:drawing>
+      </w:r>
+    </w:p>
+    <w:p>
+      <w:pPr>
+        <w:rPr>
+          <w:rFonts w:ascii="Arial" w:hAnsi="Arial" w:cs="Arial"/>
+          <w:noProof/>
+          <w:sz w:val="24"/>
+          <w:szCs w:val="24"/>
+        </w:rPr>
+      </w:pPr>
+      <w:r>
+        <w:rPr>
+          <w:rFonts w:ascii="Arial" w:hAnsi="Arial" w:cs="Arial"/>
+          <w:noProof/>
+          <w:sz w:val="24"/>
+          <w:szCs w:val="24"/>
+        </w:rPr>
+        <w:br w:type="page"/>
+      </w:r>
+    </w:p>
+    <w:p>
+      <w:pPr>
+        <w:pStyle w:val="Prrafodelista"/>
+        <w:numPr>
+          <w:ilvl w:val="0"/>
           <w:numId w:val="9"/>
         </w:numPr>
         <w:spacing w:line="360" w:lineRule="auto"/>
@@ -2907,7 +2862,7 @@
         </w:rPr>
         <w:t xml:space="preserve"> </w:t>
       </w:r>
-      <w:hyperlink r:id="rId14" w:history="1">
+      <w:hyperlink r:id="rId15" w:history="1">
         <w:r>
           <w:rPr>
             <w:rStyle w:val="Hipervnculo"/>
@@ -2986,7 +2941,7 @@
         </w:rPr>
         <w:t xml:space="preserve"> </w:t>
       </w:r>
-      <w:hyperlink r:id="rId15" w:history="1">
+      <w:hyperlink r:id="rId16" w:history="1">
         <w:r>
           <w:rPr>
             <w:rStyle w:val="Hipervnculo"/>
@@ -3062,8 +3017,8 @@
       </w:pPr>
     </w:p>
     <w:sectPr>
-      <w:headerReference w:type="default" r:id="rId16"/>
-      <w:footerReference w:type="default" r:id="rId17"/>
+      <w:headerReference w:type="default" r:id="rId17"/>
+      <w:footerReference w:type="default" r:id="rId18"/>
       <w:pgSz w:w="12240" w:h="15840" w:code="1"/>
       <w:pgMar w:top="1417" w:right="1701" w:bottom="1417" w:left="1701" w:header="708" w:footer="708" w:gutter="0"/>
       <w:pgNumType w:start="0"/>
@@ -3371,6 +3326,95 @@
     </w:lvl>
   </w:abstractNum>
   <w:abstractNum w:abstractNumId="1" w15:restartNumberingAfterBreak="0">
+    <w:nsid w:val="0ECE2AE9"/>
+    <w:multiLevelType w:val="hybridMultilevel"/>
+    <w:tmpl w:val="EFFAEC42"/>
+    <w:lvl w:ilvl="0" w:tplc="240A000F">
+      <w:start w:val="1"/>
+      <w:numFmt w:val="decimal"/>
+      <w:lvlText w:val="%1."/>
+      <w:lvlJc w:val="left"/>
+      <w:pPr>
+        <w:ind w:left="720" w:hanging="360"/>
+      </w:pPr>
+      <w:rPr>
+        <w:rFonts w:hint="default"/>
+      </w:rPr>
+    </w:lvl>
+    <w:lvl w:ilvl="1" w:tplc="240A0019" w:tentative="1">
+      <w:start w:val="1"/>
+      <w:numFmt w:val="lowerLetter"/>
+      <w:lvlText w:val="%2."/>
+      <w:lvlJc w:val="left"/>
+      <w:pPr>
+        <w:ind w:left="1440" w:hanging="360"/>
+      </w:pPr>
+    </w:lvl>
+    <w:lvl w:ilvl="2" w:tplc="240A001B" w:tentative="1">
+      <w:start w:val="1"/>
+      <w:numFmt w:val="lowerRoman"/>
+      <w:lvlText w:val="%3."/>
+      <w:lvlJc w:val="right"/>
+      <w:pPr>
+        <w:ind w:left="2160" w:hanging="180"/>
+      </w:pPr>
+    </w:lvl>
+    <w:lvl w:ilvl="3" w:tplc="240A000F" w:tentative="1">
+      <w:start w:val="1"/>
+      <w:numFmt w:val="decimal"/>
+      <w:lvlText w:val="%4."/>
+      <w:lvlJc w:val="left"/>
+      <w:pPr>
+        <w:ind w:left="2880" w:hanging="360"/>
+      </w:pPr>
+    </w:lvl>
+    <w:lvl w:ilvl="4" w:tplc="240A0019" w:tentative="1">
+      <w:start w:val="1"/>
+      <w:numFmt w:val="lowerLetter"/>
+      <w:lvlText w:val="%5."/>
+      <w:lvlJc w:val="left"/>
+      <w:pPr>
+        <w:ind w:left="3600" w:hanging="360"/>
+      </w:pPr>
+    </w:lvl>
+    <w:lvl w:ilvl="5" w:tplc="240A001B" w:tentative="1">
+      <w:start w:val="1"/>
+      <w:numFmt w:val="lowerRoman"/>
+      <w:lvlText w:val="%6."/>
+      <w:lvlJc w:val="right"/>
+      <w:pPr>
+        <w:ind w:left="4320" w:hanging="180"/>
+      </w:pPr>
+    </w:lvl>
+    <w:lvl w:ilvl="6" w:tplc="240A000F" w:tentative="1">
+      <w:start w:val="1"/>
+      <w:numFmt w:val="decimal"/>
+      <w:lvlText w:val="%7."/>
+      <w:lvlJc w:val="left"/>
+      <w:pPr>
+        <w:ind w:left="5040" w:hanging="360"/>
+      </w:pPr>
+    </w:lvl>
+    <w:lvl w:ilvl="7" w:tplc="240A0019" w:tentative="1">
+      <w:start w:val="1"/>
+      <w:numFmt w:val="lowerLetter"/>
+      <w:lvlText w:val="%8."/>
+      <w:lvlJc w:val="left"/>
+      <w:pPr>
+        <w:ind w:left="5760" w:hanging="360"/>
+      </w:pPr>
+    </w:lvl>
+    <w:lvl w:ilvl="8" w:tplc="240A001B" w:tentative="1">
+      <w:start w:val="1"/>
+      <w:numFmt w:val="lowerRoman"/>
+      <w:lvlText w:val="%9."/>
+      <w:lvlJc w:val="right"/>
+      <w:pPr>
+        <w:ind w:left="6480" w:hanging="180"/>
+      </w:pPr>
+    </w:lvl>
+  </w:abstractNum>
+  <w:abstractNum w:abstractNumId="2" w15:restartNumberingAfterBreak="0">
     <w:nsid w:val="17F3004D"/>
     <w:multiLevelType w:val="hybridMultilevel"/>
     <w:tmpl w:val="E6CCD7EE"/>
@@ -3459,10 +3503,10 @@
       </w:pPr>
     </w:lvl>
   </w:abstractNum>
-  <w:abstractNum w:abstractNumId="2" w15:restartNumberingAfterBreak="0">
+  <w:abstractNum w:abstractNumId="3" w15:restartNumberingAfterBreak="0">
     <w:nsid w:val="39DE3ADA"/>
     <w:multiLevelType w:val="hybridMultilevel"/>
-    <w:tmpl w:val="EFFAEC42"/>
+    <w:tmpl w:val="C00898DA"/>
     <w:lvl w:ilvl="0" w:tplc="240A000F">
       <w:start w:val="1"/>
       <w:numFmt w:val="decimal"/>
@@ -3548,7 +3592,7 @@
       </w:pPr>
     </w:lvl>
   </w:abstractNum>
-  <w:abstractNum w:abstractNumId="3" w15:restartNumberingAfterBreak="0">
+  <w:abstractNum w:abstractNumId="4" w15:restartNumberingAfterBreak="0">
     <w:nsid w:val="41022A1A"/>
     <w:multiLevelType w:val="hybridMultilevel"/>
     <w:tmpl w:val="C7AA4786"/>
@@ -3637,7 +3681,7 @@
       </w:pPr>
     </w:lvl>
   </w:abstractNum>
-  <w:abstractNum w:abstractNumId="4" w15:restartNumberingAfterBreak="0">
+  <w:abstractNum w:abstractNumId="5" w15:restartNumberingAfterBreak="0">
     <w:nsid w:val="45761299"/>
     <w:multiLevelType w:val="hybridMultilevel"/>
     <w:tmpl w:val="58180A8C"/>
@@ -3750,7 +3794,7 @@
       </w:rPr>
     </w:lvl>
   </w:abstractNum>
-  <w:abstractNum w:abstractNumId="5" w15:restartNumberingAfterBreak="0">
+  <w:abstractNum w:abstractNumId="6" w15:restartNumberingAfterBreak="0">
     <w:nsid w:val="48080F62"/>
     <w:multiLevelType w:val="hybridMultilevel"/>
     <w:tmpl w:val="EDD821CC"/>
@@ -3839,7 +3883,7 @@
       </w:pPr>
     </w:lvl>
   </w:abstractNum>
-  <w:abstractNum w:abstractNumId="6" w15:restartNumberingAfterBreak="0">
+  <w:abstractNum w:abstractNumId="7" w15:restartNumberingAfterBreak="0">
     <w:nsid w:val="4F617598"/>
     <w:multiLevelType w:val="hybridMultilevel"/>
     <w:tmpl w:val="F6CEE684"/>
@@ -3928,7 +3972,7 @@
       </w:pPr>
     </w:lvl>
   </w:abstractNum>
-  <w:abstractNum w:abstractNumId="7" w15:restartNumberingAfterBreak="0">
+  <w:abstractNum w:abstractNumId="8" w15:restartNumberingAfterBreak="0">
     <w:nsid w:val="58CB29C6"/>
     <w:multiLevelType w:val="hybridMultilevel"/>
     <w:tmpl w:val="6FEE8BE4"/>
@@ -4017,7 +4061,7 @@
       </w:pPr>
     </w:lvl>
   </w:abstractNum>
-  <w:abstractNum w:abstractNumId="8" w15:restartNumberingAfterBreak="0">
+  <w:abstractNum w:abstractNumId="9" w15:restartNumberingAfterBreak="0">
     <w:nsid w:val="5DB70E5D"/>
     <w:multiLevelType w:val="hybridMultilevel"/>
     <w:tmpl w:val="6F6E2F88"/>
@@ -4106,7 +4150,7 @@
       </w:pPr>
     </w:lvl>
   </w:abstractNum>
-  <w:abstractNum w:abstractNumId="9" w15:restartNumberingAfterBreak="0">
+  <w:abstractNum w:abstractNumId="10" w15:restartNumberingAfterBreak="0">
     <w:nsid w:val="74970C2E"/>
     <w:multiLevelType w:val="hybridMultilevel"/>
     <w:tmpl w:val="C4C65A9A"/>
@@ -4195,7 +4239,7 @@
       </w:pPr>
     </w:lvl>
   </w:abstractNum>
-  <w:abstractNum w:abstractNumId="10" w15:restartNumberingAfterBreak="0">
+  <w:abstractNum w:abstractNumId="11" w15:restartNumberingAfterBreak="0">
     <w:nsid w:val="7726441B"/>
     <w:multiLevelType w:val="hybridMultilevel"/>
     <w:tmpl w:val="43A22CBE"/>
@@ -4284,7 +4328,7 @@
       </w:pPr>
     </w:lvl>
   </w:abstractNum>
-  <w:abstractNum w:abstractNumId="11" w15:restartNumberingAfterBreak="0">
+  <w:abstractNum w:abstractNumId="12" w15:restartNumberingAfterBreak="0">
     <w:nsid w:val="7C4068C8"/>
     <w:multiLevelType w:val="hybridMultilevel"/>
     <w:tmpl w:val="7D6C078C"/>
@@ -4374,40 +4418,43 @@
     </w:lvl>
   </w:abstractNum>
   <w:num w:numId="1">
-    <w:abstractNumId w:val="1"/>
+    <w:abstractNumId w:val="2"/>
   </w:num>
   <w:num w:numId="2">
-    <w:abstractNumId w:val="4"/>
+    <w:abstractNumId w:val="5"/>
   </w:num>
   <w:num w:numId="3">
-    <w:abstractNumId w:val="7"/>
+    <w:abstractNumId w:val="8"/>
   </w:num>
   <w:num w:numId="4">
     <w:abstractNumId w:val="0"/>
   </w:num>
   <w:num w:numId="5">
-    <w:abstractNumId w:val="2"/>
+    <w:abstractNumId w:val="3"/>
   </w:num>
   <w:num w:numId="6">
+    <w:abstractNumId w:val="7"/>
+  </w:num>
+  <w:num w:numId="7">
+    <w:abstractNumId w:val="11"/>
+  </w:num>
+  <w:num w:numId="8">
+    <w:abstractNumId w:val="4"/>
+  </w:num>
+  <w:num w:numId="9">
     <w:abstractNumId w:val="6"/>
   </w:num>
-  <w:num w:numId="7">
+  <w:num w:numId="10">
+    <w:abstractNumId w:val="9"/>
+  </w:num>
+  <w:num w:numId="11">
     <w:abstractNumId w:val="10"/>
   </w:num>
-  <w:num w:numId="8">
-    <w:abstractNumId w:val="3"/>
+  <w:num w:numId="12">
+    <w:abstractNumId w:val="12"/>
   </w:num>
-  <w:num w:numId="9">
-    <w:abstractNumId w:val="5"/>
-  </w:num>
-  <w:num w:numId="10">
-    <w:abstractNumId w:val="8"/>
-  </w:num>
-  <w:num w:numId="11">
-    <w:abstractNumId w:val="9"/>
-  </w:num>
-  <w:num w:numId="12">
-    <w:abstractNumId w:val="11"/>
+  <w:num w:numId="13">
+    <w:abstractNumId w:val="1"/>
   </w:num>
 </w:numbering>
 </file>
@@ -4535,6 +4582,7 @@
     <w:lsdException w:name="HTML Sample" w:semiHidden="1" w:unhideWhenUsed="1"/>
     <w:lsdException w:name="HTML Typewriter" w:semiHidden="1" w:unhideWhenUsed="1"/>
     <w:lsdException w:name="HTML Variable" w:semiHidden="1" w:unhideWhenUsed="1"/>
+    <w:lsdException w:name="Normal Table" w:semiHidden="1" w:unhideWhenUsed="1"/>
     <w:lsdException w:name="annotation subject" w:semiHidden="1" w:unhideWhenUsed="1"/>
     <w:lsdException w:name="No List" w:semiHidden="1" w:unhideWhenUsed="1"/>
     <w:lsdException w:name="Outline List 1" w:semiHidden="1" w:unhideWhenUsed="1"/>
@@ -4577,8 +4625,11 @@
     <w:lsdException w:name="Table Contemporary" w:semiHidden="1" w:unhideWhenUsed="1"/>
     <w:lsdException w:name="Table Elegant" w:semiHidden="1" w:unhideWhenUsed="1"/>
     <w:lsdException w:name="Table Professional" w:semiHidden="1" w:unhideWhenUsed="1"/>
+    <w:lsdException w:name="Table Subtle 1" w:semiHidden="1" w:unhideWhenUsed="1"/>
     <w:lsdException w:name="Table Subtle 2" w:semiHidden="1" w:unhideWhenUsed="1"/>
     <w:lsdException w:name="Table Web 1" w:semiHidden="1" w:unhideWhenUsed="1"/>
+    <w:lsdException w:name="Table Web 2" w:semiHidden="1" w:unhideWhenUsed="1"/>
+    <w:lsdException w:name="Table Web 3" w:semiHidden="1" w:unhideWhenUsed="1"/>
     <w:lsdException w:name="Balloon Text" w:semiHidden="1" w:unhideWhenUsed="1"/>
     <w:lsdException w:name="Table Grid" w:uiPriority="39"/>
     <w:lsdException w:name="Table Theme" w:semiHidden="1" w:unhideWhenUsed="1"/>

</xml_diff>